<commit_message>
completely redid manual, added lots of pictures, added cutting plate for Trotec 300, some minor improvements to .ai files.
</commit_message>
<xml_diff>
--- a/Manual/Aansluiten electronica.docx
+++ b/Manual/Aansluiten electronica.docx
@@ -1,6 +1,6 @@
 
 <file path=word/document.xml><?xml version="1.0" encoding="utf-8"?>
-<w:document xmlns:wpc="http://schemas.microsoft.com/office/word/2010/wordprocessingCanvas" xmlns:mc="http://schemas.openxmlformats.org/markup-compatibility/2006" xmlns:o="urn:schemas-microsoft-com:office:office" xmlns:r="http://schemas.openxmlformats.org/officeDocument/2006/relationships" xmlns:m="http://schemas.openxmlformats.org/officeDocument/2006/math" xmlns:v="urn:schemas-microsoft-com:vml" xmlns:wp14="http://schemas.microsoft.com/office/word/2010/wordprocessingDrawing" xmlns:wp="http://schemas.openxmlformats.org/drawingml/2006/wordprocessingDrawing" xmlns:w10="urn:schemas-microsoft-com:office:word" xmlns:w="http://schemas.openxmlformats.org/wordprocessingml/2006/main" xmlns:w14="http://schemas.microsoft.com/office/word/2010/wordml" xmlns:wpg="http://schemas.microsoft.com/office/word/2010/wordprocessingGroup" xmlns:wpi="http://schemas.microsoft.com/office/word/2010/wordprocessingInk" xmlns:wne="http://schemas.microsoft.com/office/word/2006/wordml" xmlns:wps="http://schemas.microsoft.com/office/word/2010/wordprocessingShape" mc:Ignorable="w14 wp14">
+<w:document xmlns:wpc="http://schemas.microsoft.com/office/word/2010/wordprocessingCanvas" xmlns:mc="http://schemas.openxmlformats.org/markup-compatibility/2006" xmlns:o="urn:schemas-microsoft-com:office:office" xmlns:r="http://schemas.openxmlformats.org/officeDocument/2006/relationships" xmlns:m="http://schemas.openxmlformats.org/officeDocument/2006/math" xmlns:v="urn:schemas-microsoft-com:vml" xmlns:wp14="http://schemas.microsoft.com/office/word/2010/wordprocessingDrawing" xmlns:wp="http://schemas.openxmlformats.org/drawingml/2006/wordprocessingDrawing" xmlns:w10="urn:schemas-microsoft-com:office:word" xmlns:w="http://schemas.openxmlformats.org/wordprocessingml/2006/main" xmlns:w14="http://schemas.microsoft.com/office/word/2010/wordml" xmlns:w15="http://schemas.microsoft.com/office/word/2012/wordml" xmlns:wpg="http://schemas.microsoft.com/office/word/2010/wordprocessingGroup" xmlns:wpi="http://schemas.microsoft.com/office/word/2010/wordprocessingInk" xmlns:wne="http://schemas.microsoft.com/office/word/2006/wordml" xmlns:wps="http://schemas.microsoft.com/office/word/2010/wordprocessingShape" mc:Ignorable="w14 w15 wp14">
   <w:body>
     <w:p>
       <w:pPr>
@@ -9,7 +9,7 @@
       <w:r>
         <w:rPr>
           <w:noProof/>
-          <w:lang w:eastAsia="nl-NL"/>
+          <w:lang w:val="en-US"/>
         </w:rPr>
         <w:drawing>
           <wp:anchor distT="0" distB="0" distL="114300" distR="114300" simplePos="0" relativeHeight="251659264" behindDoc="0" locked="0" layoutInCell="1" allowOverlap="1" wp14:anchorId="21984313" wp14:editId="6951F4E9">
@@ -37,7 +37,7 @@
                     </pic:cNvPicPr>
                   </pic:nvPicPr>
                   <pic:blipFill>
-                    <a:blip r:embed="rId6" cstate="print">
+                    <a:blip r:embed="rId5" cstate="print">
                       <a:extLst>
                         <a:ext uri="{28A0092B-C50C-407E-A947-70E740481C1C}">
                           <a14:useLocalDpi xmlns:a14="http://schemas.microsoft.com/office/drawing/2010/main" val="0"/>
@@ -96,7 +96,7 @@
       <w:r>
         <w:rPr>
           <w:noProof/>
-          <w:lang w:eastAsia="nl-NL"/>
+          <w:lang w:val="en-US"/>
         </w:rPr>
         <w:drawing>
           <wp:anchor distT="0" distB="0" distL="114300" distR="114300" simplePos="0" relativeHeight="251660288" behindDoc="0" locked="0" layoutInCell="1" allowOverlap="1">
@@ -124,7 +124,7 @@
                     </pic:cNvPicPr>
                   </pic:nvPicPr>
                   <pic:blipFill>
-                    <a:blip r:embed="rId7" cstate="print">
+                    <a:blip r:embed="rId6" cstate="print">
                       <a:extLst>
                         <a:ext uri="{28A0092B-C50C-407E-A947-70E740481C1C}">
                           <a14:useLocalDpi xmlns:a14="http://schemas.microsoft.com/office/drawing/2010/main" val="0"/>
@@ -163,24 +163,14 @@
       <w:r>
         <w:t xml:space="preserve">Figuur </w:t>
       </w:r>
-      <w:r>
-        <w:fldChar w:fldCharType="begin"/>
-      </w:r>
-      <w:r>
-        <w:instrText xml:space="preserve"> SEQ Figuur \* ARABIC </w:instrText>
-      </w:r>
-      <w:r>
-        <w:fldChar w:fldCharType="separate"/>
-      </w:r>
-      <w:r>
-        <w:rPr>
-          <w:noProof/>
-        </w:rPr>
-        <w:t>1</w:t>
-      </w:r>
-      <w:r>
-        <w:fldChar w:fldCharType="end"/>
-      </w:r>
+      <w:fldSimple w:instr=" SEQ Figuur \* ARABIC ">
+        <w:r>
+          <w:rPr>
+            <w:noProof/>
+          </w:rPr>
+          <w:t>1</w:t>
+        </w:r>
+      </w:fldSimple>
       <w:r>
         <w:t>: De moer zit aan de achterkant over de draad heen.</w:t>
       </w:r>
@@ -214,16 +204,22 @@
     </w:p>
     <w:p>
       <w:r>
-        <w:t xml:space="preserve">Het electronica-boardje moeten we eerst monteren op de zijkant van de printer. Steek vanuit de binnenkant van de printer 4 stuks 16mm schroeven met een moer. Je kan daarna het minitronics bordje er op schuiven en vastzetten met een moer. Zorg ervoor dat de usb-aansluiting naar de achterkant wijst. </w:t>
-      </w:r>
-    </w:p>
-    <w:p/>
-    <w:p>
-      <w:r>
+        <w:rPr>
+          <w:noProof/>
+          <w:lang w:val="en-US"/>
+        </w:rPr>
         <w:drawing>
-          <wp:inline distT="0" distB="0" distL="0" distR="0" wp14:anchorId="5A0D5ABF" wp14:editId="4D5F4826">
-            <wp:extent cx="5760720" cy="3168825"/>
-            <wp:effectExtent l="0" t="0" r="0" b="0"/>
+          <wp:anchor distT="0" distB="0" distL="114300" distR="114300" simplePos="0" relativeHeight="251661824" behindDoc="0" locked="0" layoutInCell="1" allowOverlap="1" wp14:anchorId="355F48AF" wp14:editId="23742217">
+            <wp:simplePos x="0" y="0"/>
+            <wp:positionH relativeFrom="column">
+              <wp:posOffset>-775970</wp:posOffset>
+            </wp:positionH>
+            <wp:positionV relativeFrom="paragraph">
+              <wp:posOffset>800735</wp:posOffset>
+            </wp:positionV>
+            <wp:extent cx="7254875" cy="3990975"/>
+            <wp:effectExtent l="0" t="0" r="3175" b="9525"/>
+            <wp:wrapSquare wrapText="bothSides"/>
             <wp:docPr id="1026" name="Picture 2" descr="D:\Dropbox\Projects\supermaker\Manual\Minitronicsv1_connectors.jpg"/>
             <wp:cNvGraphicFramePr>
               <a:graphicFrameLocks xmlns:a="http://schemas.openxmlformats.org/drawingml/2006/main" noChangeAspect="1"/>
@@ -238,7 +234,7 @@
                     </pic:cNvPicPr>
                   </pic:nvPicPr>
                   <pic:blipFill>
-                    <a:blip r:embed="rId8">
+                    <a:blip r:embed="rId7">
                       <a:extLst>
                         <a:ext uri="{28A0092B-C50C-407E-A947-70E740481C1C}">
                           <a14:useLocalDpi xmlns:a14="http://schemas.microsoft.com/office/drawing/2010/main" val="0"/>
@@ -253,7 +249,7 @@
                   <pic:spPr bwMode="auto">
                     <a:xfrm>
                       <a:off x="0" y="0"/>
-                      <a:ext cx="5760720" cy="3168825"/>
+                      <a:ext cx="7254875" cy="3990975"/>
                     </a:xfrm>
                     <a:prstGeom prst="rect">
                       <a:avLst/>
@@ -264,10 +260,21 @@
                 </pic:pic>
               </a:graphicData>
             </a:graphic>
-          </wp:inline>
+            <wp14:sizeRelH relativeFrom="margin">
+              <wp14:pctWidth>0</wp14:pctWidth>
+            </wp14:sizeRelH>
+            <wp14:sizeRelV relativeFrom="margin">
+              <wp14:pctHeight>0</wp14:pctHeight>
+            </wp14:sizeRelV>
+          </wp:anchor>
         </w:drawing>
       </w:r>
-    </w:p>
+      <w:r>
+        <w:t xml:space="preserve">Het electronica-boardje moeten we eerst monteren op de zijkant van de printer. Steek vanuit de binnenkant van de printer 4 stuks 16mm schroeven met een moer. Je kan daarna het minitronics bordje er op schuiven en vastzetten met een moer. Zorg ervoor dat de usb-aansluiting naar de achterkant wijst. </w:t>
+      </w:r>
+    </w:p>
+    <w:p/>
+    <w:p/>
     <w:p/>
     <w:p>
       <w:r>
@@ -280,8 +287,12 @@
         <w:pStyle w:val="Heading2"/>
       </w:pPr>
       <w:r>
+        <w:rPr>
+          <w:noProof/>
+          <w:lang w:val="en-US"/>
+        </w:rPr>
         <w:drawing>
-          <wp:anchor distT="0" distB="0" distL="114300" distR="114300" simplePos="0" relativeHeight="251665408" behindDoc="0" locked="0" layoutInCell="1" allowOverlap="1" wp14:anchorId="451AC4CC" wp14:editId="2EFC8E0B">
+          <wp:anchor distT="0" distB="0" distL="114300" distR="114300" simplePos="0" relativeHeight="251658752" behindDoc="0" locked="0" layoutInCell="1" allowOverlap="1" wp14:anchorId="451AC4CC" wp14:editId="2EFC8E0B">
             <wp:simplePos x="0" y="0"/>
             <wp:positionH relativeFrom="column">
               <wp:posOffset>2433955</wp:posOffset>
@@ -302,7 +313,7 @@
                     <pic:cNvPicPr/>
                   </pic:nvPicPr>
                   <pic:blipFill>
-                    <a:blip r:embed="rId9" cstate="print">
+                    <a:blip r:embed="rId8" cstate="print">
                       <a:extLst>
                         <a:ext uri="{28A0092B-C50C-407E-A947-70E740481C1C}">
                           <a14:useLocalDpi xmlns:a14="http://schemas.microsoft.com/office/drawing/2010/main" val="0"/>
@@ -348,13 +359,18 @@
     </w:p>
     <w:p>
       <w:r>
+        <w:lastRenderedPageBreak/>
         <w:t xml:space="preserve">Er zijn 4 draden met 2 aders. Pak de draad die het langste is. Die gaan we solderen aan de eindstop van de x-as. </w:t>
       </w:r>
     </w:p>
     <w:p>
       <w:r>
+        <w:rPr>
+          <w:noProof/>
+          <w:lang w:val="en-US"/>
+        </w:rPr>
         <w:drawing>
-          <wp:anchor distT="0" distB="0" distL="114300" distR="114300" simplePos="0" relativeHeight="251664384" behindDoc="0" locked="0" layoutInCell="1" allowOverlap="1" wp14:anchorId="3E10B497" wp14:editId="21ECD7BA">
+          <wp:anchor distT="0" distB="0" distL="114300" distR="114300" simplePos="0" relativeHeight="251655680" behindDoc="0" locked="0" layoutInCell="1" allowOverlap="1" wp14:anchorId="3E10B497" wp14:editId="21ECD7BA">
             <wp:simplePos x="0" y="0"/>
             <wp:positionH relativeFrom="column">
               <wp:posOffset>5224780</wp:posOffset>
@@ -379,7 +395,7 @@
                     </pic:cNvPicPr>
                   </pic:nvPicPr>
                   <pic:blipFill>
-                    <a:blip r:embed="rId10">
+                    <a:blip r:embed="rId9">
                       <a:extLst>
                         <a:ext uri="{28A0092B-C50C-407E-A947-70E740481C1C}">
                           <a14:useLocalDpi xmlns:a14="http://schemas.microsoft.com/office/drawing/2010/main" val="0"/>
@@ -415,11 +431,7 @@
         </w:drawing>
       </w:r>
       <w:r>
-        <w:t xml:space="preserve">Strip de uiteinden van de kabel en vertin deze. Soldeer daarna de een kabel aan </w:t>
-      </w:r>
-      <w:r>
-        <w:lastRenderedPageBreak/>
-        <w:t xml:space="preserve">de pin in het midden van de endstop, en aan de pin die het dichtst bij het scharnierende punt zit.  </w:t>
+        <w:t xml:space="preserve">Strip de uiteinden van de kabel en vertin deze. Soldeer daarna de een kabel aan de pin in het midden van de endstop, en aan de pin die het dichtst bij het scharnierende punt zit.  </w:t>
       </w:r>
     </w:p>
     <w:p>
@@ -466,24 +478,14 @@
       <w:r>
         <w:t xml:space="preserve">Tabel </w:t>
       </w:r>
-      <w:r>
-        <w:fldChar w:fldCharType="begin"/>
-      </w:r>
-      <w:r>
-        <w:instrText xml:space="preserve"> SEQ Tabel \* ARABIC </w:instrText>
-      </w:r>
-      <w:r>
-        <w:fldChar w:fldCharType="separate"/>
-      </w:r>
-      <w:r>
-        <w:rPr>
-          <w:noProof/>
-        </w:rPr>
-        <w:t>1</w:t>
-      </w:r>
-      <w:r>
-        <w:fldChar w:fldCharType="end"/>
-      </w:r>
+      <w:fldSimple w:instr=" SEQ Tabel \* ARABIC ">
+        <w:r>
+          <w:rPr>
+            <w:noProof/>
+          </w:rPr>
+          <w:t>1</w:t>
+        </w:r>
+      </w:fldSimple>
       <w:r>
         <w:t>: Schrijf de draadkleuren op</w:t>
       </w:r>
@@ -723,6 +725,7 @@
     </w:p>
     <w:p>
       <w:r>
+        <w:lastRenderedPageBreak/>
         <w:t xml:space="preserve">De andere ventilator heeft drie kabels: rood, geel en zwart. De gele kabel kan je afknippen. Je zal de kabel iets moeten verlengen zodat hij van de </w:t>
       </w:r>
       <w:r>
@@ -737,7 +740,6 @@
         <w:pStyle w:val="Heading2"/>
       </w:pPr>
       <w:r>
-        <w:lastRenderedPageBreak/>
         <w:t>Aansluiten voltooien</w:t>
       </w:r>
     </w:p>
@@ -776,7 +778,7 @@
       <w:r>
         <w:t>Deze is te vinden op </w:t>
       </w:r>
-      <w:hyperlink r:id="rId11" w:tgtFrame="_blank" w:history="1">
+      <w:hyperlink r:id="rId10" w:tgtFrame="_blank" w:history="1">
         <w:r>
           <w:rPr>
             <w:rStyle w:val="Hyperlink"/>
@@ -792,7 +794,7 @@
       </w:r>
     </w:p>
     <w:p>
-      <w:hyperlink r:id="rId12" w:tgtFrame="_blank" w:history="1">
+      <w:hyperlink r:id="rId11" w:tgtFrame="_blank" w:history="1">
         <w:r>
           <w:rPr>
             <w:rStyle w:val="Hyperlink"/>
@@ -812,131 +814,146 @@
     <w:p/>
     <w:p>
       <w:r>
-        <w:t>Verder ka</w:t>
+        <w:t>Verder kan het zijn dat de computer de printer niet kan vinden. Dit kan liggen door restricties door de systeembeheerder (probeer als je problemen hebt met een administrator-account in te loggen), of het feit dat Cura soms de juiste com-poort niet kan vinden. Dit kan liggen aan de rechten die je op de computer hebt. </w:t>
+      </w:r>
+    </w:p>
+    <w:p>
+      <w:r>
+        <w:t xml:space="preserve">Een advies is dan om via file&gt; machine settings de juiste com-poort in te stellen (meestal degene met het hoogste nummer) en de baudrate of snelheid op </w:t>
+      </w:r>
+      <w:r>
+        <w:t>115200</w:t>
+      </w:r>
+      <w:r>
+        <w:t xml:space="preserve"> te zetten. </w:t>
+      </w:r>
+    </w:p>
+    <w:p>
+      <w:r>
+        <w:t>Verder:</w:t>
+      </w:r>
+    </w:p>
+    <w:p/>
+    <w:p>
+      <w:r>
+        <w:t>-Mocht de printer plotseling niet meer reageren of rare dingen doen: als je de usb-kabel er uit haalt zal de printer met alles stoppen. en het board gereset worden. </w:t>
+      </w:r>
+    </w:p>
+    <w:p/>
+    <w:p>
+      <w:r>
+        <w:t>-wordt de kop wel warm, maar begint het printen niet? Controleer of er in Cura ergens een "bed temperature" ingesteld staat. Deze behoort op 0 te staan. </w:t>
+      </w:r>
+    </w:p>
+    <w:p/>
+    <w:p>
+      <w:r>
+        <w:t>- De x- en y-endstop zijn niet erg kritisch en zorgen er enkel voor dat de kop binnen zijn terrein blijft. De z-endstop is daarentegen zeer kritisch. De afstand tussen het printbed dient zo dik te zijn dat er precies een a4-papier tussen past. </w:t>
+      </w:r>
+    </w:p>
+    <w:p/>
+    <w:p>
+      <w:r>
+        <w:t>-Als je object niet blijft plakken of loslaat tijdens het printen, is waarschijnlijk de z-endstop te hoog ingesteld</w:t>
+      </w:r>
+    </w:p>
+    <w:p/>
+    <w:p>
+      <w:r>
+        <w:t>-als er tijdens de eerste laag niets uit de kop komt, dan is de z-endstop te laag ingesteld. Het bed blokkeert dan de nozzle. </w:t>
+      </w:r>
+    </w:p>
+    <w:p/>
+    <w:p>
+      <w:r>
+        <w:t>-Staat de z-endstop veel te laag zodat de tape stuk is getrokken, of heb je deze zelf per ongeluk stuk gemaakt? De tape is Tesa Eco Premium schilderstape, bij de gemiddelde bouwmarkt of verfwinkel te verkrijgen. Huismerk schilderstape werkt helaas een stuk minder goed.</w:t>
+      </w:r>
+    </w:p>
+    <w:p/>
+    <w:p>
+      <w:r>
+        <w:t>-Controleer of het bed recht staat voor je met de printer gaat printen. Indien de printer over de x-as scheef is, dan het beste de hele x-as optillen en een van beide draadeinden op de x-as bijstellen en de as er weer overheen laten zakken. Daarna de z-endstop afstellen en als laatste eventuele afwijkingen bijstellen met behulp van de schroeven op het printbed.</w:t>
+      </w:r>
+    </w:p>
+    <w:p/>
+    <w:p>
+      <w:r>
+        <w:t>-"Jog" is enorm behulpzaam tijdens het afstellen. Laad een model in Cura, ga naar het printschermpje en ga naar het tweede tabblad. Je kan hier handmatig de assen bedienen en "homen"(huisje).</w:t>
+      </w:r>
+    </w:p>
+    <w:p/>
+    <w:p>
+      <w:r>
+        <w:t>-Het kan zijn dat er een verstopping plaatsvindt. De printkop losschroeven is dan vaak een goede optie. Je kan er dan beter bij. Een ader van bijvoorbeeld een electriciteitskabel past vaak wel door de nozzle. Verstoppingen kunnen komen door bijvoorbeeld stof of vuil dat zich op de rol filament nestelt. </w:t>
+      </w:r>
+    </w:p>
+    <w:p>
+      <w:r>
+        <w:lastRenderedPageBreak/>
+        <w:t>- Als je een verstopping hebt gehad is soms de hobbed bolt die het filament doorduwt een beetje volgelopen. Haal hem er even uit om hem schoon te maken zodat hij weer grip heeft. </w:t>
+      </w:r>
+    </w:p>
+    <w:p/>
+    <w:p>
+      <w:r>
+        <w:t>- Maak af en toe de assen schoon en geef deze een nieuw drupje olie. Je kan hiervoor silliconenspray gebruiken, naaimachineolie of bijvoorbeeld "handy oil" van Kroon. WD-40 is geen smeermiddel maar een vochtverdrijver. </w:t>
+      </w:r>
+    </w:p>
+    <w:p/>
+    <w:p>
+      <w:r>
+        <w:t>Verder nog wat specificaties en standaardwaarden van de printer:</w:t>
+      </w:r>
+    </w:p>
+    <w:p>
+      <w:r>
+        <w:t>nozzle size: 0,5mm</w:t>
+      </w:r>
+    </w:p>
+    <w:p>
+      <w:r>
+        <w:t>printing temperature: 200 (voor PLA)</w:t>
+      </w:r>
+    </w:p>
+    <w:p>
+      <w:r>
+        <w:t>printing speed: 50-100 (afhankelijk van hoe snel en hoe netjes alles moet)</w:t>
+      </w:r>
+    </w:p>
+    <w:p>
+      <w:r>
+        <w:t>layer height: 0.2 (bij 0.1 is alles netter</w:t>
+      </w:r>
+      <w:r>
+        <w:t xml:space="preserve"> maar trager</w:t>
+      </w:r>
+      <w:r>
+        <w:t>; het maximale is 0.4)</w:t>
+      </w:r>
+    </w:p>
+    <w:p>
+      <w:r>
+        <w:t>travel speed: 150</w:t>
+      </w:r>
+    </w:p>
+    <w:p>
+      <w:r>
+        <w:t>retraction: 1mm bij 60mm/s</w:t>
+      </w:r>
+    </w:p>
+    <w:p/>
+    <w:p/>
+    <w:p>
+      <w:r>
+        <w:t>Mocht je vragen hebben kan je mij altijd mailen. Ik wens</w:t>
+      </w:r>
+      <w:r>
+        <w:t xml:space="preserve"> je heel veel plezier met de printer!</w:t>
       </w:r>
       <w:bookmarkStart w:id="0" w:name="_GoBack"/>
       <w:bookmarkEnd w:id="0"/>
       <w:r>
-        <w:t>n het zijn dat de computer de printer niet kan vinden. Dit kan liggen door restricties door de systeembeheerder (probeer als je problemen hebt met een administrator-account in te loggen), of het feit dat Cura soms de juiste com-poort niet kan vinden. Dit kan liggen aan de rechten die je op de computer hebt. </w:t>
-      </w:r>
-    </w:p>
-    <w:p>
-      <w:r>
-        <w:t>Een advies is dan om via file&gt; machine settings de juiste com-poort in te stellen (meestal degene met het hoogste nummer) en de baudrate of snelheid op 250000 te zetten. </w:t>
-      </w:r>
-    </w:p>
-    <w:p>
-      <w:r>
-        <w:t>Verder:</w:t>
-      </w:r>
-    </w:p>
-    <w:p/>
-    <w:p>
-      <w:r>
-        <w:t>-Mocht de printer plotseling niet meer reageren of rare dingen doen: als je de usb-kabel er uit haalt zal de printer met alles stoppen. en het board gereset worden. </w:t>
-      </w:r>
-    </w:p>
-    <w:p/>
-    <w:p>
-      <w:r>
-        <w:t>-wordt de kop wel warm, maar begint het printen niet? Controleer of er in Cura ergens een "bed temperature" ingesteld staat. Deze behoort op 0 te staan. </w:t>
-      </w:r>
-    </w:p>
-    <w:p/>
-    <w:p>
-      <w:r>
-        <w:t>- De x- en y-endstop zijn niet erg kritisch en zorgen er enkel voor dat de kop binnen zijn terrein blijft. De z-endstop is daarentegen zeer kritisch. De afstand tussen het printbed dient zo dik te zijn dat er precies een a4-papier tussen past. </w:t>
-      </w:r>
-    </w:p>
-    <w:p/>
-    <w:p>
-      <w:r>
-        <w:t>-Als je object niet blijft plakken of loslaat tijdens het printen, is waarschijnlijk de z-endstop te hoog ingesteld</w:t>
-      </w:r>
-    </w:p>
-    <w:p/>
-    <w:p>
-      <w:r>
-        <w:t>-als er tijdens de eerste laag niets uit de kop komt, dan is de z-endstop te laag ingesteld. Het bed blokkeert dan de nozzle. </w:t>
-      </w:r>
-    </w:p>
-    <w:p/>
-    <w:p>
-      <w:r>
-        <w:t>-Staat de z-endstop veel te laag zodat de tape stuk is getrokken, of heb je deze zelf per ongeluk stuk gemaakt? De tape is Tesa Eco Premium schilderstape, bij de gemiddelde bouwmarkt of verfwinkel te verkrijgen. Huismerk schilderstape werkt helaas een stuk minder goed.</w:t>
-      </w:r>
-    </w:p>
-    <w:p/>
-    <w:p>
-      <w:r>
-        <w:t>-Controleer of het bed recht staat voor je met de printer gaat printen. Indien de printer over de x-as scheef is, dan het beste de hele x-as optillen en een van beide draadeinden op de x-as bijstellen en de as er weer overheen laten zakken. Daarna de z-endstop afstellen en als laatste eventuele afwijkingen bijstellen met behulp van de schroeven op het printbed.</w:t>
-      </w:r>
-    </w:p>
-    <w:p/>
-    <w:p>
-      <w:r>
-        <w:t>-"Jog" is enorm behulpzaam tijdens het afstellen. Laad een model in Cura, ga naar het printschermpje en ga naar het tweede tabblad. Je kan hier handmatig de assen bedienen en "homen"(huisje).</w:t>
-      </w:r>
-    </w:p>
-    <w:p/>
-    <w:p>
-      <w:r>
-        <w:t>-Het kan zijn dat er een verstopping plaatsvindt. De printkop losschroeven is dan vaak een goede optie. Je kan er dan beter bij. Een ader van bijvoorbeeld een electriciteitskabel past vaak wel door de nozzle. Verstoppingen kunnen komen door bijvoorbeeld stof of vuil dat zich op de rol filament nestelt. </w:t>
-      </w:r>
-    </w:p>
-    <w:p>
-      <w:r>
-        <w:t>- Als je een verstopping hebt gehad is soms de hobbed bolt die het filament doorduwt een beetje volgelopen. Haal hem er even uit om hem schoon te maken zodat hij weer grip heeft. </w:t>
-      </w:r>
-    </w:p>
-    <w:p/>
-    <w:p>
-      <w:r>
-        <w:lastRenderedPageBreak/>
-        <w:t>- Maak af en toe de assen schoon en geef deze een nieuw drupje olie. Je kan hiervoor silliconenspray gebruiken, naaimachineolie of bijvoorbeeld "handy oil" van Kroon. WD-40 is geen smeermiddel maar een vochtverdrijver. </w:t>
-      </w:r>
-    </w:p>
-    <w:p/>
-    <w:p>
-      <w:r>
-        <w:t>Verder nog wat specificaties en standaardwaarden van de printer:</w:t>
-      </w:r>
-    </w:p>
-    <w:p>
-      <w:r>
-        <w:t>nozzle size: 0,5mm</w:t>
-      </w:r>
-    </w:p>
-    <w:p>
-      <w:r>
-        <w:t>printing temperature: 200 (voor PLA)</w:t>
-      </w:r>
-    </w:p>
-    <w:p>
-      <w:r>
-        <w:t>printing speed: 50-100 (afhankelijk van hoe snel en hoe netjes alles moet)</w:t>
-      </w:r>
-    </w:p>
-    <w:p>
-      <w:r>
-        <w:t>layer height: 0.2 (bij 0.1 is alles netter; het maximale is 0.4)</w:t>
-      </w:r>
-    </w:p>
-    <w:p>
-      <w:r>
-        <w:t>travel speed: 150</w:t>
-      </w:r>
-    </w:p>
-    <w:p>
-      <w:r>
-        <w:t>retraction: 1mm bij 60mm/s</w:t>
-      </w:r>
-    </w:p>
-    <w:p/>
-    <w:p/>
-    <w:p>
-      <w:r>
-        <w:t>Mocht je vragen hebben kan je mij altijd mailen. Ik wens jullie heel veel plezier met de printers! </w:t>
+        <w:t> </w:t>
       </w:r>
     </w:p>
     <w:p/>
@@ -951,7 +968,7 @@
 </file>
 
 <file path=word/styles.xml><?xml version="1.0" encoding="utf-8"?>
-<w:styles xmlns:mc="http://schemas.openxmlformats.org/markup-compatibility/2006" xmlns:r="http://schemas.openxmlformats.org/officeDocument/2006/relationships" xmlns:w="http://schemas.openxmlformats.org/wordprocessingml/2006/main" xmlns:w14="http://schemas.microsoft.com/office/word/2010/wordml" mc:Ignorable="w14">
+<w:styles xmlns:mc="http://schemas.openxmlformats.org/markup-compatibility/2006" xmlns:r="http://schemas.openxmlformats.org/officeDocument/2006/relationships" xmlns:w="http://schemas.openxmlformats.org/wordprocessingml/2006/main" xmlns:w14="http://schemas.microsoft.com/office/word/2010/wordml" xmlns:w15="http://schemas.microsoft.com/office/word/2012/wordml" mc:Ignorable="w14 w15">
   <w:docDefaults>
     <w:rPrDefault>
       <w:rPr>
@@ -967,144 +984,378 @@
       </w:pPr>
     </w:pPrDefault>
   </w:docDefaults>
-  <w:latentStyles w:defLockedState="0" w:defUIPriority="99" w:defSemiHidden="1" w:defUnhideWhenUsed="1" w:defQFormat="0" w:count="267">
-    <w:lsdException w:name="Normal" w:semiHidden="0" w:uiPriority="0" w:unhideWhenUsed="0" w:qFormat="1"/>
-    <w:lsdException w:name="heading 1" w:semiHidden="0" w:uiPriority="9" w:unhideWhenUsed="0" w:qFormat="1"/>
-    <w:lsdException w:name="heading 2" w:uiPriority="9" w:qFormat="1"/>
-    <w:lsdException w:name="heading 3" w:uiPriority="9" w:qFormat="1"/>
-    <w:lsdException w:name="heading 4" w:uiPriority="9" w:qFormat="1"/>
-    <w:lsdException w:name="heading 5" w:uiPriority="9" w:qFormat="1"/>
-    <w:lsdException w:name="heading 6" w:uiPriority="9" w:qFormat="1"/>
-    <w:lsdException w:name="heading 7" w:uiPriority="9" w:qFormat="1"/>
-    <w:lsdException w:name="heading 8" w:uiPriority="9" w:qFormat="1"/>
-    <w:lsdException w:name="heading 9" w:uiPriority="9" w:qFormat="1"/>
-    <w:lsdException w:name="toc 1" w:uiPriority="39"/>
-    <w:lsdException w:name="toc 2" w:uiPriority="39"/>
-    <w:lsdException w:name="toc 3" w:uiPriority="39"/>
-    <w:lsdException w:name="toc 4" w:uiPriority="39"/>
-    <w:lsdException w:name="toc 5" w:uiPriority="39"/>
-    <w:lsdException w:name="toc 6" w:uiPriority="39"/>
-    <w:lsdException w:name="toc 7" w:uiPriority="39"/>
-    <w:lsdException w:name="toc 8" w:uiPriority="39"/>
-    <w:lsdException w:name="toc 9" w:uiPriority="39"/>
-    <w:lsdException w:name="caption" w:uiPriority="35" w:qFormat="1"/>
-    <w:lsdException w:name="Title" w:semiHidden="0" w:uiPriority="10" w:unhideWhenUsed="0" w:qFormat="1"/>
-    <w:lsdException w:name="Default Paragraph Font" w:uiPriority="1"/>
-    <w:lsdException w:name="Subtitle" w:semiHidden="0" w:uiPriority="11" w:unhideWhenUsed="0" w:qFormat="1"/>
-    <w:lsdException w:name="Strong" w:semiHidden="0" w:uiPriority="22" w:unhideWhenUsed="0" w:qFormat="1"/>
-    <w:lsdException w:name="Emphasis" w:semiHidden="0" w:uiPriority="20" w:unhideWhenUsed="0" w:qFormat="1"/>
-    <w:lsdException w:name="Table Grid" w:semiHidden="0" w:uiPriority="59" w:unhideWhenUsed="0"/>
-    <w:lsdException w:name="Placeholder Text" w:unhideWhenUsed="0"/>
-    <w:lsdException w:name="No Spacing" w:semiHidden="0" w:uiPriority="1" w:unhideWhenUsed="0" w:qFormat="1"/>
-    <w:lsdException w:name="Light Shading" w:semiHidden="0" w:uiPriority="60" w:unhideWhenUsed="0"/>
-    <w:lsdException w:name="Light List" w:semiHidden="0" w:uiPriority="61" w:unhideWhenUsed="0"/>
-    <w:lsdException w:name="Light Grid" w:semiHidden="0" w:uiPriority="62" w:unhideWhenUsed="0"/>
-    <w:lsdException w:name="Medium Shading 1" w:semiHidden="0" w:uiPriority="63" w:unhideWhenUsed="0"/>
-    <w:lsdException w:name="Medium Shading 2" w:semiHidden="0" w:uiPriority="64" w:unhideWhenUsed="0"/>
-    <w:lsdException w:name="Medium List 1" w:semiHidden="0" w:uiPriority="65" w:unhideWhenUsed="0"/>
-    <w:lsdException w:name="Medium List 2" w:semiHidden="0" w:uiPriority="66" w:unhideWhenUsed="0"/>
-    <w:lsdException w:name="Medium Grid 1" w:semiHidden="0" w:uiPriority="67" w:unhideWhenUsed="0"/>
-    <w:lsdException w:name="Medium Grid 2" w:semiHidden="0" w:uiPriority="68" w:unhideWhenUsed="0"/>
-    <w:lsdException w:name="Medium Grid 3" w:semiHidden="0" w:uiPriority="69" w:unhideWhenUsed="0"/>
-    <w:lsdException w:name="Dark List" w:semiHidden="0" w:uiPriority="70" w:unhideWhenUsed="0"/>
-    <w:lsdException w:name="Colorful Shading" w:semiHidden="0" w:uiPriority="71" w:unhideWhenUsed="0"/>
-    <w:lsdException w:name="Colorful List" w:semiHidden="0" w:uiPriority="72" w:unhideWhenUsed="0"/>
-    <w:lsdException w:name="Colorful Grid" w:semiHidden="0" w:uiPriority="73" w:unhideWhenUsed="0"/>
-    <w:lsdException w:name="Light Shading Accent 1" w:semiHidden="0" w:uiPriority="60" w:unhideWhenUsed="0"/>
-    <w:lsdException w:name="Light List Accent 1" w:semiHidden="0" w:uiPriority="61" w:unhideWhenUsed="0"/>
-    <w:lsdException w:name="Light Grid Accent 1" w:semiHidden="0" w:uiPriority="62" w:unhideWhenUsed="0"/>
-    <w:lsdException w:name="Medium Shading 1 Accent 1" w:semiHidden="0" w:uiPriority="63" w:unhideWhenUsed="0"/>
-    <w:lsdException w:name="Medium Shading 2 Accent 1" w:semiHidden="0" w:uiPriority="64" w:unhideWhenUsed="0"/>
-    <w:lsdException w:name="Medium List 1 Accent 1" w:semiHidden="0" w:uiPriority="65" w:unhideWhenUsed="0"/>
-    <w:lsdException w:name="Revision" w:unhideWhenUsed="0"/>
-    <w:lsdException w:name="List Paragraph" w:semiHidden="0" w:uiPriority="34" w:unhideWhenUsed="0" w:qFormat="1"/>
-    <w:lsdException w:name="Quote" w:semiHidden="0" w:uiPriority="29" w:unhideWhenUsed="0" w:qFormat="1"/>
-    <w:lsdException w:name="Intense Quote" w:semiHidden="0" w:uiPriority="30" w:unhideWhenUsed="0" w:qFormat="1"/>
-    <w:lsdException w:name="Medium List 2 Accent 1" w:semiHidden="0" w:uiPriority="66" w:unhideWhenUsed="0"/>
-    <w:lsdException w:name="Medium Grid 1 Accent 1" w:semiHidden="0" w:uiPriority="67" w:unhideWhenUsed="0"/>
-    <w:lsdException w:name="Medium Grid 2 Accent 1" w:semiHidden="0" w:uiPriority="68" w:unhideWhenUsed="0"/>
-    <w:lsdException w:name="Medium Grid 3 Accent 1" w:semiHidden="0" w:uiPriority="69" w:unhideWhenUsed="0"/>
-    <w:lsdException w:name="Dark List Accent 1" w:semiHidden="0" w:uiPriority="70" w:unhideWhenUsed="0"/>
-    <w:lsdException w:name="Colorful Shading Accent 1" w:semiHidden="0" w:uiPriority="71" w:unhideWhenUsed="0"/>
-    <w:lsdException w:name="Colorful List Accent 1" w:semiHidden="0" w:uiPriority="72" w:unhideWhenUsed="0"/>
-    <w:lsdException w:name="Colorful Grid Accent 1" w:semiHidden="0" w:uiPriority="73" w:unhideWhenUsed="0"/>
-    <w:lsdException w:name="Light Shading Accent 2" w:semiHidden="0" w:uiPriority="60" w:unhideWhenUsed="0"/>
-    <w:lsdException w:name="Light List Accent 2" w:semiHidden="0" w:uiPriority="61" w:unhideWhenUsed="0"/>
-    <w:lsdException w:name="Light Grid Accent 2" w:semiHidden="0" w:uiPriority="62" w:unhideWhenUsed="0"/>
-    <w:lsdException w:name="Medium Shading 1 Accent 2" w:semiHidden="0" w:uiPriority="63" w:unhideWhenUsed="0"/>
-    <w:lsdException w:name="Medium Shading 2 Accent 2" w:semiHidden="0" w:uiPriority="64" w:unhideWhenUsed="0"/>
-    <w:lsdException w:name="Medium List 1 Accent 2" w:semiHidden="0" w:uiPriority="65" w:unhideWhenUsed="0"/>
-    <w:lsdException w:name="Medium List 2 Accent 2" w:semiHidden="0" w:uiPriority="66" w:unhideWhenUsed="0"/>
-    <w:lsdException w:name="Medium Grid 1 Accent 2" w:semiHidden="0" w:uiPriority="67" w:unhideWhenUsed="0"/>
-    <w:lsdException w:name="Medium Grid 2 Accent 2" w:semiHidden="0" w:uiPriority="68" w:unhideWhenUsed="0"/>
-    <w:lsdException w:name="Medium Grid 3 Accent 2" w:semiHidden="0" w:uiPriority="69" w:unhideWhenUsed="0"/>
-    <w:lsdException w:name="Dark List Accent 2" w:semiHidden="0" w:uiPriority="70" w:unhideWhenUsed="0"/>
-    <w:lsdException w:name="Colorful Shading Accent 2" w:semiHidden="0" w:uiPriority="71" w:unhideWhenUsed="0"/>
-    <w:lsdException w:name="Colorful List Accent 2" w:semiHidden="0" w:uiPriority="72" w:unhideWhenUsed="0"/>
-    <w:lsdException w:name="Colorful Grid Accent 2" w:semiHidden="0" w:uiPriority="73" w:unhideWhenUsed="0"/>
-    <w:lsdException w:name="Light Shading Accent 3" w:semiHidden="0" w:uiPriority="60" w:unhideWhenUsed="0"/>
-    <w:lsdException w:name="Light List Accent 3" w:semiHidden="0" w:uiPriority="61" w:unhideWhenUsed="0"/>
-    <w:lsdException w:name="Light Grid Accent 3" w:semiHidden="0" w:uiPriority="62" w:unhideWhenUsed="0"/>
-    <w:lsdException w:name="Medium Shading 1 Accent 3" w:semiHidden="0" w:uiPriority="63" w:unhideWhenUsed="0"/>
-    <w:lsdException w:name="Medium Shading 2 Accent 3" w:semiHidden="0" w:uiPriority="64" w:unhideWhenUsed="0"/>
-    <w:lsdException w:name="Medium List 1 Accent 3" w:semiHidden="0" w:uiPriority="65" w:unhideWhenUsed="0"/>
-    <w:lsdException w:name="Medium List 2 Accent 3" w:semiHidden="0" w:uiPriority="66" w:unhideWhenUsed="0"/>
-    <w:lsdException w:name="Medium Grid 1 Accent 3" w:semiHidden="0" w:uiPriority="67" w:unhideWhenUsed="0"/>
-    <w:lsdException w:name="Medium Grid 2 Accent 3" w:semiHidden="0" w:uiPriority="68" w:unhideWhenUsed="0"/>
-    <w:lsdException w:name="Medium Grid 3 Accent 3" w:semiHidden="0" w:uiPriority="69" w:unhideWhenUsed="0"/>
-    <w:lsdException w:name="Dark List Accent 3" w:semiHidden="0" w:uiPriority="70" w:unhideWhenUsed="0"/>
-    <w:lsdException w:name="Colorful Shading Accent 3" w:semiHidden="0" w:uiPriority="71" w:unhideWhenUsed="0"/>
-    <w:lsdException w:name="Colorful List Accent 3" w:semiHidden="0" w:uiPriority="72" w:unhideWhenUsed="0"/>
-    <w:lsdException w:name="Colorful Grid Accent 3" w:semiHidden="0" w:uiPriority="73" w:unhideWhenUsed="0"/>
-    <w:lsdException w:name="Light Shading Accent 4" w:semiHidden="0" w:uiPriority="60" w:unhideWhenUsed="0"/>
-    <w:lsdException w:name="Light List Accent 4" w:semiHidden="0" w:uiPriority="61" w:unhideWhenUsed="0"/>
-    <w:lsdException w:name="Light Grid Accent 4" w:semiHidden="0" w:uiPriority="62" w:unhideWhenUsed="0"/>
-    <w:lsdException w:name="Medium Shading 1 Accent 4" w:semiHidden="0" w:uiPriority="63" w:unhideWhenUsed="0"/>
-    <w:lsdException w:name="Medium Shading 2 Accent 4" w:semiHidden="0" w:uiPriority="64" w:unhideWhenUsed="0"/>
-    <w:lsdException w:name="Medium List 1 Accent 4" w:semiHidden="0" w:uiPriority="65" w:unhideWhenUsed="0"/>
-    <w:lsdException w:name="Medium List 2 Accent 4" w:semiHidden="0" w:uiPriority="66" w:unhideWhenUsed="0"/>
-    <w:lsdException w:name="Medium Grid 1 Accent 4" w:semiHidden="0" w:uiPriority="67" w:unhideWhenUsed="0"/>
-    <w:lsdException w:name="Medium Grid 2 Accent 4" w:semiHidden="0" w:uiPriority="68" w:unhideWhenUsed="0"/>
-    <w:lsdException w:name="Medium Grid 3 Accent 4" w:semiHidden="0" w:uiPriority="69" w:unhideWhenUsed="0"/>
-    <w:lsdException w:name="Dark List Accent 4" w:semiHidden="0" w:uiPriority="70" w:unhideWhenUsed="0"/>
-    <w:lsdException w:name="Colorful Shading Accent 4" w:semiHidden="0" w:uiPriority="71" w:unhideWhenUsed="0"/>
-    <w:lsdException w:name="Colorful List Accent 4" w:semiHidden="0" w:uiPriority="72" w:unhideWhenUsed="0"/>
-    <w:lsdException w:name="Colorful Grid Accent 4" w:semiHidden="0" w:uiPriority="73" w:unhideWhenUsed="0"/>
-    <w:lsdException w:name="Light Shading Accent 5" w:semiHidden="0" w:uiPriority="60" w:unhideWhenUsed="0"/>
-    <w:lsdException w:name="Light List Accent 5" w:semiHidden="0" w:uiPriority="61" w:unhideWhenUsed="0"/>
-    <w:lsdException w:name="Light Grid Accent 5" w:semiHidden="0" w:uiPriority="62" w:unhideWhenUsed="0"/>
-    <w:lsdException w:name="Medium Shading 1 Accent 5" w:semiHidden="0" w:uiPriority="63" w:unhideWhenUsed="0"/>
-    <w:lsdException w:name="Medium Shading 2 Accent 5" w:semiHidden="0" w:uiPriority="64" w:unhideWhenUsed="0"/>
-    <w:lsdException w:name="Medium List 1 Accent 5" w:semiHidden="0" w:uiPriority="65" w:unhideWhenUsed="0"/>
-    <w:lsdException w:name="Medium List 2 Accent 5" w:semiHidden="0" w:uiPriority="66" w:unhideWhenUsed="0"/>
-    <w:lsdException w:name="Medium Grid 1 Accent 5" w:semiHidden="0" w:uiPriority="67" w:unhideWhenUsed="0"/>
-    <w:lsdException w:name="Medium Grid 2 Accent 5" w:semiHidden="0" w:uiPriority="68" w:unhideWhenUsed="0"/>
-    <w:lsdException w:name="Medium Grid 3 Accent 5" w:semiHidden="0" w:uiPriority="69" w:unhideWhenUsed="0"/>
-    <w:lsdException w:name="Dark List Accent 5" w:semiHidden="0" w:uiPriority="70" w:unhideWhenUsed="0"/>
-    <w:lsdException w:name="Colorful Shading Accent 5" w:semiHidden="0" w:uiPriority="71" w:unhideWhenUsed="0"/>
-    <w:lsdException w:name="Colorful List Accent 5" w:semiHidden="0" w:uiPriority="72" w:unhideWhenUsed="0"/>
-    <w:lsdException w:name="Colorful Grid Accent 5" w:semiHidden="0" w:uiPriority="73" w:unhideWhenUsed="0"/>
-    <w:lsdException w:name="Light Shading Accent 6" w:semiHidden="0" w:uiPriority="60" w:unhideWhenUsed="0"/>
-    <w:lsdException w:name="Light List Accent 6" w:semiHidden="0" w:uiPriority="61" w:unhideWhenUsed="0"/>
-    <w:lsdException w:name="Light Grid Accent 6" w:semiHidden="0" w:uiPriority="62" w:unhideWhenUsed="0"/>
-    <w:lsdException w:name="Medium Shading 1 Accent 6" w:semiHidden="0" w:uiPriority="63" w:unhideWhenUsed="0"/>
-    <w:lsdException w:name="Medium Shading 2 Accent 6" w:semiHidden="0" w:uiPriority="64" w:unhideWhenUsed="0"/>
-    <w:lsdException w:name="Medium List 1 Accent 6" w:semiHidden="0" w:uiPriority="65" w:unhideWhenUsed="0"/>
-    <w:lsdException w:name="Medium List 2 Accent 6" w:semiHidden="0" w:uiPriority="66" w:unhideWhenUsed="0"/>
-    <w:lsdException w:name="Medium Grid 1 Accent 6" w:semiHidden="0" w:uiPriority="67" w:unhideWhenUsed="0"/>
-    <w:lsdException w:name="Medium Grid 2 Accent 6" w:semiHidden="0" w:uiPriority="68" w:unhideWhenUsed="0"/>
-    <w:lsdException w:name="Medium Grid 3 Accent 6" w:semiHidden="0" w:uiPriority="69" w:unhideWhenUsed="0"/>
-    <w:lsdException w:name="Dark List Accent 6" w:semiHidden="0" w:uiPriority="70" w:unhideWhenUsed="0"/>
-    <w:lsdException w:name="Colorful Shading Accent 6" w:semiHidden="0" w:uiPriority="71" w:unhideWhenUsed="0"/>
-    <w:lsdException w:name="Colorful List Accent 6" w:semiHidden="0" w:uiPriority="72" w:unhideWhenUsed="0"/>
-    <w:lsdException w:name="Colorful Grid Accent 6" w:semiHidden="0" w:uiPriority="73" w:unhideWhenUsed="0"/>
-    <w:lsdException w:name="Subtle Emphasis" w:semiHidden="0" w:uiPriority="19" w:unhideWhenUsed="0" w:qFormat="1"/>
-    <w:lsdException w:name="Intense Emphasis" w:semiHidden="0" w:uiPriority="21" w:unhideWhenUsed="0" w:qFormat="1"/>
-    <w:lsdException w:name="Subtle Reference" w:semiHidden="0" w:uiPriority="31" w:unhideWhenUsed="0" w:qFormat="1"/>
-    <w:lsdException w:name="Intense Reference" w:semiHidden="0" w:uiPriority="32" w:unhideWhenUsed="0" w:qFormat="1"/>
-    <w:lsdException w:name="Book Title" w:semiHidden="0" w:uiPriority="33" w:unhideWhenUsed="0" w:qFormat="1"/>
-    <w:lsdException w:name="Bibliography" w:uiPriority="37"/>
-    <w:lsdException w:name="TOC Heading" w:uiPriority="39" w:qFormat="1"/>
+  <w:latentStyles w:defLockedState="0" w:defUIPriority="99" w:defSemiHidden="0" w:defUnhideWhenUsed="0" w:defQFormat="0" w:count="371">
+    <w:lsdException w:name="Normal" w:uiPriority="0" w:qFormat="1"/>
+    <w:lsdException w:name="heading 1" w:uiPriority="9" w:qFormat="1"/>
+    <w:lsdException w:name="heading 2" w:semiHidden="1" w:uiPriority="9" w:unhideWhenUsed="1" w:qFormat="1"/>
+    <w:lsdException w:name="heading 3" w:semiHidden="1" w:uiPriority="9" w:unhideWhenUsed="1" w:qFormat="1"/>
+    <w:lsdException w:name="heading 4" w:semiHidden="1" w:uiPriority="9" w:unhideWhenUsed="1" w:qFormat="1"/>
+    <w:lsdException w:name="heading 5" w:semiHidden="1" w:uiPriority="9" w:unhideWhenUsed="1" w:qFormat="1"/>
+    <w:lsdException w:name="heading 6" w:semiHidden="1" w:uiPriority="9" w:unhideWhenUsed="1" w:qFormat="1"/>
+    <w:lsdException w:name="heading 7" w:semiHidden="1" w:uiPriority="9" w:unhideWhenUsed="1" w:qFormat="1"/>
+    <w:lsdException w:name="heading 8" w:semiHidden="1" w:uiPriority="9" w:unhideWhenUsed="1" w:qFormat="1"/>
+    <w:lsdException w:name="heading 9" w:semiHidden="1" w:uiPriority="9" w:unhideWhenUsed="1" w:qFormat="1"/>
+    <w:lsdException w:name="index 1" w:semiHidden="1" w:unhideWhenUsed="1"/>
+    <w:lsdException w:name="index 2" w:semiHidden="1" w:unhideWhenUsed="1"/>
+    <w:lsdException w:name="index 3" w:semiHidden="1" w:unhideWhenUsed="1"/>
+    <w:lsdException w:name="index 4" w:semiHidden="1" w:unhideWhenUsed="1"/>
+    <w:lsdException w:name="index 5" w:semiHidden="1" w:unhideWhenUsed="1"/>
+    <w:lsdException w:name="index 6" w:semiHidden="1" w:unhideWhenUsed="1"/>
+    <w:lsdException w:name="index 7" w:semiHidden="1" w:unhideWhenUsed="1"/>
+    <w:lsdException w:name="index 8" w:semiHidden="1" w:unhideWhenUsed="1"/>
+    <w:lsdException w:name="index 9" w:semiHidden="1" w:unhideWhenUsed="1"/>
+    <w:lsdException w:name="toc 1" w:semiHidden="1" w:uiPriority="39" w:unhideWhenUsed="1"/>
+    <w:lsdException w:name="toc 2" w:semiHidden="1" w:uiPriority="39" w:unhideWhenUsed="1"/>
+    <w:lsdException w:name="toc 3" w:semiHidden="1" w:uiPriority="39" w:unhideWhenUsed="1"/>
+    <w:lsdException w:name="toc 4" w:semiHidden="1" w:uiPriority="39" w:unhideWhenUsed="1"/>
+    <w:lsdException w:name="toc 5" w:semiHidden="1" w:uiPriority="39" w:unhideWhenUsed="1"/>
+    <w:lsdException w:name="toc 6" w:semiHidden="1" w:uiPriority="39" w:unhideWhenUsed="1"/>
+    <w:lsdException w:name="toc 7" w:semiHidden="1" w:uiPriority="39" w:unhideWhenUsed="1"/>
+    <w:lsdException w:name="toc 8" w:semiHidden="1" w:uiPriority="39" w:unhideWhenUsed="1"/>
+    <w:lsdException w:name="toc 9" w:semiHidden="1" w:uiPriority="39" w:unhideWhenUsed="1"/>
+    <w:lsdException w:name="Normal Indent" w:semiHidden="1" w:unhideWhenUsed="1"/>
+    <w:lsdException w:name="footnote text" w:semiHidden="1" w:unhideWhenUsed="1"/>
+    <w:lsdException w:name="annotation text" w:semiHidden="1" w:unhideWhenUsed="1"/>
+    <w:lsdException w:name="header" w:semiHidden="1" w:unhideWhenUsed="1"/>
+    <w:lsdException w:name="footer" w:semiHidden="1" w:unhideWhenUsed="1"/>
+    <w:lsdException w:name="index heading" w:semiHidden="1" w:unhideWhenUsed="1"/>
+    <w:lsdException w:name="caption" w:semiHidden="1" w:uiPriority="35" w:unhideWhenUsed="1" w:qFormat="1"/>
+    <w:lsdException w:name="table of figures" w:semiHidden="1" w:unhideWhenUsed="1"/>
+    <w:lsdException w:name="envelope address" w:semiHidden="1" w:unhideWhenUsed="1"/>
+    <w:lsdException w:name="envelope return" w:semiHidden="1" w:unhideWhenUsed="1"/>
+    <w:lsdException w:name="footnote reference" w:semiHidden="1" w:unhideWhenUsed="1"/>
+    <w:lsdException w:name="annotation reference" w:semiHidden="1" w:unhideWhenUsed="1"/>
+    <w:lsdException w:name="line number" w:semiHidden="1" w:unhideWhenUsed="1"/>
+    <w:lsdException w:name="page number" w:semiHidden="1" w:unhideWhenUsed="1"/>
+    <w:lsdException w:name="endnote reference" w:semiHidden="1" w:unhideWhenUsed="1"/>
+    <w:lsdException w:name="endnote text" w:semiHidden="1" w:unhideWhenUsed="1"/>
+    <w:lsdException w:name="table of authorities" w:semiHidden="1" w:unhideWhenUsed="1"/>
+    <w:lsdException w:name="macro" w:semiHidden="1" w:unhideWhenUsed="1"/>
+    <w:lsdException w:name="toa heading" w:semiHidden="1" w:unhideWhenUsed="1"/>
+    <w:lsdException w:name="List" w:semiHidden="1" w:unhideWhenUsed="1"/>
+    <w:lsdException w:name="List Bullet" w:semiHidden="1" w:unhideWhenUsed="1"/>
+    <w:lsdException w:name="List Number" w:semiHidden="1" w:unhideWhenUsed="1"/>
+    <w:lsdException w:name="List 2" w:semiHidden="1" w:unhideWhenUsed="1"/>
+    <w:lsdException w:name="List 3" w:semiHidden="1" w:unhideWhenUsed="1"/>
+    <w:lsdException w:name="List 4" w:semiHidden="1" w:unhideWhenUsed="1"/>
+    <w:lsdException w:name="List 5" w:semiHidden="1" w:unhideWhenUsed="1"/>
+    <w:lsdException w:name="List Bullet 2" w:semiHidden="1" w:unhideWhenUsed="1"/>
+    <w:lsdException w:name="List Bullet 3" w:semiHidden="1" w:unhideWhenUsed="1"/>
+    <w:lsdException w:name="List Bullet 4" w:semiHidden="1" w:unhideWhenUsed="1"/>
+    <w:lsdException w:name="List Bullet 5" w:semiHidden="1" w:unhideWhenUsed="1"/>
+    <w:lsdException w:name="List Number 2" w:semiHidden="1" w:unhideWhenUsed="1"/>
+    <w:lsdException w:name="List Number 3" w:semiHidden="1" w:unhideWhenUsed="1"/>
+    <w:lsdException w:name="List Number 4" w:semiHidden="1" w:unhideWhenUsed="1"/>
+    <w:lsdException w:name="List Number 5" w:semiHidden="1" w:unhideWhenUsed="1"/>
+    <w:lsdException w:name="Title" w:uiPriority="10" w:qFormat="1"/>
+    <w:lsdException w:name="Closing" w:semiHidden="1" w:unhideWhenUsed="1"/>
+    <w:lsdException w:name="Signature" w:semiHidden="1" w:unhideWhenUsed="1"/>
+    <w:lsdException w:name="Default Paragraph Font" w:semiHidden="1" w:uiPriority="1" w:unhideWhenUsed="1"/>
+    <w:lsdException w:name="Body Text" w:semiHidden="1" w:unhideWhenUsed="1"/>
+    <w:lsdException w:name="Body Text Indent" w:semiHidden="1" w:unhideWhenUsed="1"/>
+    <w:lsdException w:name="List Continue" w:semiHidden="1" w:unhideWhenUsed="1"/>
+    <w:lsdException w:name="List Continue 2" w:semiHidden="1" w:unhideWhenUsed="1"/>
+    <w:lsdException w:name="List Continue 3" w:semiHidden="1" w:unhideWhenUsed="1"/>
+    <w:lsdException w:name="List Continue 4" w:semiHidden="1" w:unhideWhenUsed="1"/>
+    <w:lsdException w:name="List Continue 5" w:semiHidden="1" w:unhideWhenUsed="1"/>
+    <w:lsdException w:name="Message Header" w:semiHidden="1" w:unhideWhenUsed="1"/>
+    <w:lsdException w:name="Subtitle" w:uiPriority="11" w:qFormat="1"/>
+    <w:lsdException w:name="Salutation" w:semiHidden="1" w:unhideWhenUsed="1"/>
+    <w:lsdException w:name="Date" w:semiHidden="1" w:unhideWhenUsed="1"/>
+    <w:lsdException w:name="Body Text First Indent" w:semiHidden="1" w:unhideWhenUsed="1"/>
+    <w:lsdException w:name="Body Text First Indent 2" w:semiHidden="1" w:unhideWhenUsed="1"/>
+    <w:lsdException w:name="Note Heading" w:semiHidden="1" w:unhideWhenUsed="1"/>
+    <w:lsdException w:name="Body Text 2" w:semiHidden="1" w:unhideWhenUsed="1"/>
+    <w:lsdException w:name="Body Text 3" w:semiHidden="1" w:unhideWhenUsed="1"/>
+    <w:lsdException w:name="Body Text Indent 2" w:semiHidden="1" w:unhideWhenUsed="1"/>
+    <w:lsdException w:name="Body Text Indent 3" w:semiHidden="1" w:unhideWhenUsed="1"/>
+    <w:lsdException w:name="Block Text" w:semiHidden="1" w:unhideWhenUsed="1"/>
+    <w:lsdException w:name="Hyperlink" w:semiHidden="1" w:unhideWhenUsed="1"/>
+    <w:lsdException w:name="FollowedHyperlink" w:semiHidden="1" w:unhideWhenUsed="1"/>
+    <w:lsdException w:name="Strong" w:uiPriority="22" w:qFormat="1"/>
+    <w:lsdException w:name="Emphasis" w:uiPriority="20" w:qFormat="1"/>
+    <w:lsdException w:name="Document Map" w:semiHidden="1" w:unhideWhenUsed="1"/>
+    <w:lsdException w:name="Plain Text" w:semiHidden="1" w:unhideWhenUsed="1"/>
+    <w:lsdException w:name="E-mail Signature" w:semiHidden="1" w:unhideWhenUsed="1"/>
+    <w:lsdException w:name="HTML Top of Form" w:semiHidden="1" w:unhideWhenUsed="1"/>
+    <w:lsdException w:name="HTML Bottom of Form" w:semiHidden="1" w:unhideWhenUsed="1"/>
+    <w:lsdException w:name="Normal (Web)" w:semiHidden="1" w:unhideWhenUsed="1"/>
+    <w:lsdException w:name="HTML Acronym" w:semiHidden="1" w:unhideWhenUsed="1"/>
+    <w:lsdException w:name="HTML Address" w:semiHidden="1" w:unhideWhenUsed="1"/>
+    <w:lsdException w:name="HTML Cite" w:semiHidden="1" w:unhideWhenUsed="1"/>
+    <w:lsdException w:name="HTML Code" w:semiHidden="1" w:unhideWhenUsed="1"/>
+    <w:lsdException w:name="HTML Definition" w:semiHidden="1" w:unhideWhenUsed="1"/>
+    <w:lsdException w:name="HTML Keyboard" w:semiHidden="1" w:unhideWhenUsed="1"/>
+    <w:lsdException w:name="HTML Preformatted" w:semiHidden="1" w:unhideWhenUsed="1"/>
+    <w:lsdException w:name="HTML Sample" w:semiHidden="1" w:unhideWhenUsed="1"/>
+    <w:lsdException w:name="HTML Typewriter" w:semiHidden="1" w:unhideWhenUsed="1"/>
+    <w:lsdException w:name="HTML Variable" w:semiHidden="1" w:unhideWhenUsed="1"/>
+    <w:lsdException w:name="Normal Table" w:semiHidden="1" w:unhideWhenUsed="1"/>
+    <w:lsdException w:name="annotation subject" w:semiHidden="1" w:unhideWhenUsed="1"/>
+    <w:lsdException w:name="No List" w:semiHidden="1" w:unhideWhenUsed="1"/>
+    <w:lsdException w:name="Outline List 1" w:semiHidden="1" w:unhideWhenUsed="1"/>
+    <w:lsdException w:name="Outline List 2" w:semiHidden="1" w:unhideWhenUsed="1"/>
+    <w:lsdException w:name="Outline List 3" w:semiHidden="1" w:unhideWhenUsed="1"/>
+    <w:lsdException w:name="Table Simple 1" w:semiHidden="1" w:unhideWhenUsed="1"/>
+    <w:lsdException w:name="Table Simple 2" w:semiHidden="1" w:unhideWhenUsed="1"/>
+    <w:lsdException w:name="Table Simple 3" w:semiHidden="1" w:unhideWhenUsed="1"/>
+    <w:lsdException w:name="Table Classic 1" w:semiHidden="1" w:unhideWhenUsed="1"/>
+    <w:lsdException w:name="Table Classic 2" w:semiHidden="1" w:unhideWhenUsed="1"/>
+    <w:lsdException w:name="Table Classic 3" w:semiHidden="1" w:unhideWhenUsed="1"/>
+    <w:lsdException w:name="Table Classic 4" w:semiHidden="1" w:unhideWhenUsed="1"/>
+    <w:lsdException w:name="Table Colorful 1" w:semiHidden="1" w:unhideWhenUsed="1"/>
+    <w:lsdException w:name="Table Colorful 2" w:semiHidden="1" w:unhideWhenUsed="1"/>
+    <w:lsdException w:name="Table Colorful 3" w:semiHidden="1" w:unhideWhenUsed="1"/>
+    <w:lsdException w:name="Table Columns 1" w:semiHidden="1" w:unhideWhenUsed="1"/>
+    <w:lsdException w:name="Table Columns 2" w:semiHidden="1" w:unhideWhenUsed="1"/>
+    <w:lsdException w:name="Table Columns 3" w:semiHidden="1" w:unhideWhenUsed="1"/>
+    <w:lsdException w:name="Table Columns 4" w:semiHidden="1" w:unhideWhenUsed="1"/>
+    <w:lsdException w:name="Table Columns 5" w:semiHidden="1" w:unhideWhenUsed="1"/>
+    <w:lsdException w:name="Table Grid 1" w:semiHidden="1" w:unhideWhenUsed="1"/>
+    <w:lsdException w:name="Table Grid 2" w:semiHidden="1" w:unhideWhenUsed="1"/>
+    <w:lsdException w:name="Table Grid 3" w:semiHidden="1" w:unhideWhenUsed="1"/>
+    <w:lsdException w:name="Table Grid 4" w:semiHidden="1" w:unhideWhenUsed="1"/>
+    <w:lsdException w:name="Table Grid 5" w:semiHidden="1" w:unhideWhenUsed="1"/>
+    <w:lsdException w:name="Table Grid 6" w:semiHidden="1" w:unhideWhenUsed="1"/>
+    <w:lsdException w:name="Table Grid 7" w:semiHidden="1" w:unhideWhenUsed="1"/>
+    <w:lsdException w:name="Table Grid 8" w:semiHidden="1" w:unhideWhenUsed="1"/>
+    <w:lsdException w:name="Table List 1" w:semiHidden="1" w:unhideWhenUsed="1"/>
+    <w:lsdException w:name="Table List 2" w:semiHidden="1" w:unhideWhenUsed="1"/>
+    <w:lsdException w:name="Table List 3" w:semiHidden="1" w:unhideWhenUsed="1"/>
+    <w:lsdException w:name="Table List 4" w:semiHidden="1" w:unhideWhenUsed="1"/>
+    <w:lsdException w:name="Table List 5" w:semiHidden="1" w:unhideWhenUsed="1"/>
+    <w:lsdException w:name="Table List 6" w:semiHidden="1" w:unhideWhenUsed="1"/>
+    <w:lsdException w:name="Table List 7" w:semiHidden="1" w:unhideWhenUsed="1"/>
+    <w:lsdException w:name="Table List 8" w:semiHidden="1" w:unhideWhenUsed="1"/>
+    <w:lsdException w:name="Table 3D effects 1" w:semiHidden="1" w:unhideWhenUsed="1"/>
+    <w:lsdException w:name="Table 3D effects 2" w:semiHidden="1" w:unhideWhenUsed="1"/>
+    <w:lsdException w:name="Table 3D effects 3" w:semiHidden="1" w:unhideWhenUsed="1"/>
+    <w:lsdException w:name="Table Contemporary" w:semiHidden="1" w:unhideWhenUsed="1"/>
+    <w:lsdException w:name="Table Elegant" w:semiHidden="1" w:unhideWhenUsed="1"/>
+    <w:lsdException w:name="Table Professional" w:semiHidden="1" w:unhideWhenUsed="1"/>
+    <w:lsdException w:name="Table Subtle 1" w:semiHidden="1" w:unhideWhenUsed="1"/>
+    <w:lsdException w:name="Table Subtle 2" w:semiHidden="1" w:unhideWhenUsed="1"/>
+    <w:lsdException w:name="Table Web 1" w:semiHidden="1" w:unhideWhenUsed="1"/>
+    <w:lsdException w:name="Table Web 2" w:semiHidden="1" w:unhideWhenUsed="1"/>
+    <w:lsdException w:name="Table Web 3" w:semiHidden="1" w:unhideWhenUsed="1"/>
+    <w:lsdException w:name="Balloon Text" w:semiHidden="1" w:unhideWhenUsed="1"/>
+    <w:lsdException w:name="Table Grid" w:uiPriority="59"/>
+    <w:lsdException w:name="Table Theme" w:semiHidden="1" w:unhideWhenUsed="1"/>
+    <w:lsdException w:name="Placeholder Text" w:semiHidden="1"/>
+    <w:lsdException w:name="No Spacing" w:uiPriority="1" w:qFormat="1"/>
+    <w:lsdException w:name="Light Shading" w:uiPriority="60"/>
+    <w:lsdException w:name="Light List" w:uiPriority="61"/>
+    <w:lsdException w:name="Light Grid" w:uiPriority="62"/>
+    <w:lsdException w:name="Medium Shading 1" w:uiPriority="63"/>
+    <w:lsdException w:name="Medium Shading 2" w:uiPriority="64"/>
+    <w:lsdException w:name="Medium List 1" w:uiPriority="65"/>
+    <w:lsdException w:name="Medium List 2" w:uiPriority="66"/>
+    <w:lsdException w:name="Medium Grid 1" w:uiPriority="67"/>
+    <w:lsdException w:name="Medium Grid 2" w:uiPriority="68"/>
+    <w:lsdException w:name="Medium Grid 3" w:uiPriority="69"/>
+    <w:lsdException w:name="Dark List" w:uiPriority="70"/>
+    <w:lsdException w:name="Colorful Shading" w:uiPriority="71"/>
+    <w:lsdException w:name="Colorful List" w:uiPriority="72"/>
+    <w:lsdException w:name="Colorful Grid" w:uiPriority="73"/>
+    <w:lsdException w:name="Light Shading Accent 1" w:uiPriority="60"/>
+    <w:lsdException w:name="Light List Accent 1" w:uiPriority="61"/>
+    <w:lsdException w:name="Light Grid Accent 1" w:uiPriority="62"/>
+    <w:lsdException w:name="Medium Shading 1 Accent 1" w:uiPriority="63"/>
+    <w:lsdException w:name="Medium Shading 2 Accent 1" w:uiPriority="64"/>
+    <w:lsdException w:name="Medium List 1 Accent 1" w:uiPriority="65"/>
+    <w:lsdException w:name="Revision" w:semiHidden="1"/>
+    <w:lsdException w:name="List Paragraph" w:uiPriority="34" w:qFormat="1"/>
+    <w:lsdException w:name="Quote" w:uiPriority="29" w:qFormat="1"/>
+    <w:lsdException w:name="Intense Quote" w:uiPriority="30" w:qFormat="1"/>
+    <w:lsdException w:name="Medium List 2 Accent 1" w:uiPriority="66"/>
+    <w:lsdException w:name="Medium Grid 1 Accent 1" w:uiPriority="67"/>
+    <w:lsdException w:name="Medium Grid 2 Accent 1" w:uiPriority="68"/>
+    <w:lsdException w:name="Medium Grid 3 Accent 1" w:uiPriority="69"/>
+    <w:lsdException w:name="Dark List Accent 1" w:uiPriority="70"/>
+    <w:lsdException w:name="Colorful Shading Accent 1" w:uiPriority="71"/>
+    <w:lsdException w:name="Colorful List Accent 1" w:uiPriority="72"/>
+    <w:lsdException w:name="Colorful Grid Accent 1" w:uiPriority="73"/>
+    <w:lsdException w:name="Light Shading Accent 2" w:uiPriority="60"/>
+    <w:lsdException w:name="Light List Accent 2" w:uiPriority="61"/>
+    <w:lsdException w:name="Light Grid Accent 2" w:uiPriority="62"/>
+    <w:lsdException w:name="Medium Shading 1 Accent 2" w:uiPriority="63"/>
+    <w:lsdException w:name="Medium Shading 2 Accent 2" w:uiPriority="64"/>
+    <w:lsdException w:name="Medium List 1 Accent 2" w:uiPriority="65"/>
+    <w:lsdException w:name="Medium List 2 Accent 2" w:uiPriority="66"/>
+    <w:lsdException w:name="Medium Grid 1 Accent 2" w:uiPriority="67"/>
+    <w:lsdException w:name="Medium Grid 2 Accent 2" w:uiPriority="68"/>
+    <w:lsdException w:name="Medium Grid 3 Accent 2" w:uiPriority="69"/>
+    <w:lsdException w:name="Dark List Accent 2" w:uiPriority="70"/>
+    <w:lsdException w:name="Colorful Shading Accent 2" w:uiPriority="71"/>
+    <w:lsdException w:name="Colorful List Accent 2" w:uiPriority="72"/>
+    <w:lsdException w:name="Colorful Grid Accent 2" w:uiPriority="73"/>
+    <w:lsdException w:name="Light Shading Accent 3" w:uiPriority="60"/>
+    <w:lsdException w:name="Light List Accent 3" w:uiPriority="61"/>
+    <w:lsdException w:name="Light Grid Accent 3" w:uiPriority="62"/>
+    <w:lsdException w:name="Medium Shading 1 Accent 3" w:uiPriority="63"/>
+    <w:lsdException w:name="Medium Shading 2 Accent 3" w:uiPriority="64"/>
+    <w:lsdException w:name="Medium List 1 Accent 3" w:uiPriority="65"/>
+    <w:lsdException w:name="Medium List 2 Accent 3" w:uiPriority="66"/>
+    <w:lsdException w:name="Medium Grid 1 Accent 3" w:uiPriority="67"/>
+    <w:lsdException w:name="Medium Grid 2 Accent 3" w:uiPriority="68"/>
+    <w:lsdException w:name="Medium Grid 3 Accent 3" w:uiPriority="69"/>
+    <w:lsdException w:name="Dark List Accent 3" w:uiPriority="70"/>
+    <w:lsdException w:name="Colorful Shading Accent 3" w:uiPriority="71"/>
+    <w:lsdException w:name="Colorful List Accent 3" w:uiPriority="72"/>
+    <w:lsdException w:name="Colorful Grid Accent 3" w:uiPriority="73"/>
+    <w:lsdException w:name="Light Shading Accent 4" w:uiPriority="60"/>
+    <w:lsdException w:name="Light List Accent 4" w:uiPriority="61"/>
+    <w:lsdException w:name="Light Grid Accent 4" w:uiPriority="62"/>
+    <w:lsdException w:name="Medium Shading 1 Accent 4" w:uiPriority="63"/>
+    <w:lsdException w:name="Medium Shading 2 Accent 4" w:uiPriority="64"/>
+    <w:lsdException w:name="Medium List 1 Accent 4" w:uiPriority="65"/>
+    <w:lsdException w:name="Medium List 2 Accent 4" w:uiPriority="66"/>
+    <w:lsdException w:name="Medium Grid 1 Accent 4" w:uiPriority="67"/>
+    <w:lsdException w:name="Medium Grid 2 Accent 4" w:uiPriority="68"/>
+    <w:lsdException w:name="Medium Grid 3 Accent 4" w:uiPriority="69"/>
+    <w:lsdException w:name="Dark List Accent 4" w:uiPriority="70"/>
+    <w:lsdException w:name="Colorful Shading Accent 4" w:uiPriority="71"/>
+    <w:lsdException w:name="Colorful List Accent 4" w:uiPriority="72"/>
+    <w:lsdException w:name="Colorful Grid Accent 4" w:uiPriority="73"/>
+    <w:lsdException w:name="Light Shading Accent 5" w:uiPriority="60"/>
+    <w:lsdException w:name="Light List Accent 5" w:uiPriority="61"/>
+    <w:lsdException w:name="Light Grid Accent 5" w:uiPriority="62"/>
+    <w:lsdException w:name="Medium Shading 1 Accent 5" w:uiPriority="63"/>
+    <w:lsdException w:name="Medium Shading 2 Accent 5" w:uiPriority="64"/>
+    <w:lsdException w:name="Medium List 1 Accent 5" w:uiPriority="65"/>
+    <w:lsdException w:name="Medium List 2 Accent 5" w:uiPriority="66"/>
+    <w:lsdException w:name="Medium Grid 1 Accent 5" w:uiPriority="67"/>
+    <w:lsdException w:name="Medium Grid 2 Accent 5" w:uiPriority="68"/>
+    <w:lsdException w:name="Medium Grid 3 Accent 5" w:uiPriority="69"/>
+    <w:lsdException w:name="Dark List Accent 5" w:uiPriority="70"/>
+    <w:lsdException w:name="Colorful Shading Accent 5" w:uiPriority="71"/>
+    <w:lsdException w:name="Colorful List Accent 5" w:uiPriority="72"/>
+    <w:lsdException w:name="Colorful Grid Accent 5" w:uiPriority="73"/>
+    <w:lsdException w:name="Light Shading Accent 6" w:uiPriority="60"/>
+    <w:lsdException w:name="Light List Accent 6" w:uiPriority="61"/>
+    <w:lsdException w:name="Light Grid Accent 6" w:uiPriority="62"/>
+    <w:lsdException w:name="Medium Shading 1 Accent 6" w:uiPriority="63"/>
+    <w:lsdException w:name="Medium Shading 2 Accent 6" w:uiPriority="64"/>
+    <w:lsdException w:name="Medium List 1 Accent 6" w:uiPriority="65"/>
+    <w:lsdException w:name="Medium List 2 Accent 6" w:uiPriority="66"/>
+    <w:lsdException w:name="Medium Grid 1 Accent 6" w:uiPriority="67"/>
+    <w:lsdException w:name="Medium Grid 2 Accent 6" w:uiPriority="68"/>
+    <w:lsdException w:name="Medium Grid 3 Accent 6" w:uiPriority="69"/>
+    <w:lsdException w:name="Dark List Accent 6" w:uiPriority="70"/>
+    <w:lsdException w:name="Colorful Shading Accent 6" w:uiPriority="71"/>
+    <w:lsdException w:name="Colorful List Accent 6" w:uiPriority="72"/>
+    <w:lsdException w:name="Colorful Grid Accent 6" w:uiPriority="73"/>
+    <w:lsdException w:name="Subtle Emphasis" w:uiPriority="19" w:qFormat="1"/>
+    <w:lsdException w:name="Intense Emphasis" w:uiPriority="21" w:qFormat="1"/>
+    <w:lsdException w:name="Subtle Reference" w:uiPriority="31" w:qFormat="1"/>
+    <w:lsdException w:name="Intense Reference" w:uiPriority="32" w:qFormat="1"/>
+    <w:lsdException w:name="Book Title" w:uiPriority="33" w:qFormat="1"/>
+    <w:lsdException w:name="Bibliography" w:semiHidden="1" w:uiPriority="37" w:unhideWhenUsed="1"/>
+    <w:lsdException w:name="TOC Heading" w:semiHidden="1" w:uiPriority="39" w:unhideWhenUsed="1" w:qFormat="1"/>
+    <w:lsdException w:name="Plain Table 1" w:uiPriority="41"/>
+    <w:lsdException w:name="Plain Table 2" w:uiPriority="42"/>
+    <w:lsdException w:name="Plain Table 3" w:uiPriority="43"/>
+    <w:lsdException w:name="Plain Table 4" w:uiPriority="44"/>
+    <w:lsdException w:name="Plain Table 5" w:uiPriority="45"/>
+    <w:lsdException w:name="Grid Table Light" w:uiPriority="40"/>
+    <w:lsdException w:name="Grid Table 1 Light" w:uiPriority="46"/>
+    <w:lsdException w:name="Grid Table 2" w:uiPriority="47"/>
+    <w:lsdException w:name="Grid Table 3" w:uiPriority="48"/>
+    <w:lsdException w:name="Grid Table 4" w:uiPriority="49"/>
+    <w:lsdException w:name="Grid Table 5 Dark" w:uiPriority="50"/>
+    <w:lsdException w:name="Grid Table 6 Colorful" w:uiPriority="51"/>
+    <w:lsdException w:name="Grid Table 7 Colorful" w:uiPriority="52"/>
+    <w:lsdException w:name="Grid Table 1 Light Accent 1" w:uiPriority="46"/>
+    <w:lsdException w:name="Grid Table 2 Accent 1" w:uiPriority="47"/>
+    <w:lsdException w:name="Grid Table 3 Accent 1" w:uiPriority="48"/>
+    <w:lsdException w:name="Grid Table 4 Accent 1" w:uiPriority="49"/>
+    <w:lsdException w:name="Grid Table 5 Dark Accent 1" w:uiPriority="50"/>
+    <w:lsdException w:name="Grid Table 6 Colorful Accent 1" w:uiPriority="51"/>
+    <w:lsdException w:name="Grid Table 7 Colorful Accent 1" w:uiPriority="52"/>
+    <w:lsdException w:name="Grid Table 1 Light Accent 2" w:uiPriority="46"/>
+    <w:lsdException w:name="Grid Table 2 Accent 2" w:uiPriority="47"/>
+    <w:lsdException w:name="Grid Table 3 Accent 2" w:uiPriority="48"/>
+    <w:lsdException w:name="Grid Table 4 Accent 2" w:uiPriority="49"/>
+    <w:lsdException w:name="Grid Table 5 Dark Accent 2" w:uiPriority="50"/>
+    <w:lsdException w:name="Grid Table 6 Colorful Accent 2" w:uiPriority="51"/>
+    <w:lsdException w:name="Grid Table 7 Colorful Accent 2" w:uiPriority="52"/>
+    <w:lsdException w:name="Grid Table 1 Light Accent 3" w:uiPriority="46"/>
+    <w:lsdException w:name="Grid Table 2 Accent 3" w:uiPriority="47"/>
+    <w:lsdException w:name="Grid Table 3 Accent 3" w:uiPriority="48"/>
+    <w:lsdException w:name="Grid Table 4 Accent 3" w:uiPriority="49"/>
+    <w:lsdException w:name="Grid Table 5 Dark Accent 3" w:uiPriority="50"/>
+    <w:lsdException w:name="Grid Table 6 Colorful Accent 3" w:uiPriority="51"/>
+    <w:lsdException w:name="Grid Table 7 Colorful Accent 3" w:uiPriority="52"/>
+    <w:lsdException w:name="Grid Table 1 Light Accent 4" w:uiPriority="46"/>
+    <w:lsdException w:name="Grid Table 2 Accent 4" w:uiPriority="47"/>
+    <w:lsdException w:name="Grid Table 3 Accent 4" w:uiPriority="48"/>
+    <w:lsdException w:name="Grid Table 4 Accent 4" w:uiPriority="49"/>
+    <w:lsdException w:name="Grid Table 5 Dark Accent 4" w:uiPriority="50"/>
+    <w:lsdException w:name="Grid Table 6 Colorful Accent 4" w:uiPriority="51"/>
+    <w:lsdException w:name="Grid Table 7 Colorful Accent 4" w:uiPriority="52"/>
+    <w:lsdException w:name="Grid Table 1 Light Accent 5" w:uiPriority="46"/>
+    <w:lsdException w:name="Grid Table 2 Accent 5" w:uiPriority="47"/>
+    <w:lsdException w:name="Grid Table 3 Accent 5" w:uiPriority="48"/>
+    <w:lsdException w:name="Grid Table 4 Accent 5" w:uiPriority="49"/>
+    <w:lsdException w:name="Grid Table 5 Dark Accent 5" w:uiPriority="50"/>
+    <w:lsdException w:name="Grid Table 6 Colorful Accent 5" w:uiPriority="51"/>
+    <w:lsdException w:name="Grid Table 7 Colorful Accent 5" w:uiPriority="52"/>
+    <w:lsdException w:name="Grid Table 1 Light Accent 6" w:uiPriority="46"/>
+    <w:lsdException w:name="Grid Table 2 Accent 6" w:uiPriority="47"/>
+    <w:lsdException w:name="Grid Table 3 Accent 6" w:uiPriority="48"/>
+    <w:lsdException w:name="Grid Table 4 Accent 6" w:uiPriority="49"/>
+    <w:lsdException w:name="Grid Table 5 Dark Accent 6" w:uiPriority="50"/>
+    <w:lsdException w:name="Grid Table 6 Colorful Accent 6" w:uiPriority="51"/>
+    <w:lsdException w:name="Grid Table 7 Colorful Accent 6" w:uiPriority="52"/>
+    <w:lsdException w:name="List Table 1 Light" w:uiPriority="46"/>
+    <w:lsdException w:name="List Table 2" w:uiPriority="47"/>
+    <w:lsdException w:name="List Table 3" w:uiPriority="48"/>
+    <w:lsdException w:name="List Table 4" w:uiPriority="49"/>
+    <w:lsdException w:name="List Table 5 Dark" w:uiPriority="50"/>
+    <w:lsdException w:name="List Table 6 Colorful" w:uiPriority="51"/>
+    <w:lsdException w:name="List Table 7 Colorful" w:uiPriority="52"/>
+    <w:lsdException w:name="List Table 1 Light Accent 1" w:uiPriority="46"/>
+    <w:lsdException w:name="List Table 2 Accent 1" w:uiPriority="47"/>
+    <w:lsdException w:name="List Table 3 Accent 1" w:uiPriority="48"/>
+    <w:lsdException w:name="List Table 4 Accent 1" w:uiPriority="49"/>
+    <w:lsdException w:name="List Table 5 Dark Accent 1" w:uiPriority="50"/>
+    <w:lsdException w:name="List Table 6 Colorful Accent 1" w:uiPriority="51"/>
+    <w:lsdException w:name="List Table 7 Colorful Accent 1" w:uiPriority="52"/>
+    <w:lsdException w:name="List Table 1 Light Accent 2" w:uiPriority="46"/>
+    <w:lsdException w:name="List Table 2 Accent 2" w:uiPriority="47"/>
+    <w:lsdException w:name="List Table 3 Accent 2" w:uiPriority="48"/>
+    <w:lsdException w:name="List Table 4 Accent 2" w:uiPriority="49"/>
+    <w:lsdException w:name="List Table 5 Dark Accent 2" w:uiPriority="50"/>
+    <w:lsdException w:name="List Table 6 Colorful Accent 2" w:uiPriority="51"/>
+    <w:lsdException w:name="List Table 7 Colorful Accent 2" w:uiPriority="52"/>
+    <w:lsdException w:name="List Table 1 Light Accent 3" w:uiPriority="46"/>
+    <w:lsdException w:name="List Table 2 Accent 3" w:uiPriority="47"/>
+    <w:lsdException w:name="List Table 3 Accent 3" w:uiPriority="48"/>
+    <w:lsdException w:name="List Table 4 Accent 3" w:uiPriority="49"/>
+    <w:lsdException w:name="List Table 5 Dark Accent 3" w:uiPriority="50"/>
+    <w:lsdException w:name="List Table 6 Colorful Accent 3" w:uiPriority="51"/>
+    <w:lsdException w:name="List Table 7 Colorful Accent 3" w:uiPriority="52"/>
+    <w:lsdException w:name="List Table 1 Light Accent 4" w:uiPriority="46"/>
+    <w:lsdException w:name="List Table 2 Accent 4" w:uiPriority="47"/>
+    <w:lsdException w:name="List Table 3 Accent 4" w:uiPriority="48"/>
+    <w:lsdException w:name="List Table 4 Accent 4" w:uiPriority="49"/>
+    <w:lsdException w:name="List Table 5 Dark Accent 4" w:uiPriority="50"/>
+    <w:lsdException w:name="List Table 6 Colorful Accent 4" w:uiPriority="51"/>
+    <w:lsdException w:name="List Table 7 Colorful Accent 4" w:uiPriority="52"/>
+    <w:lsdException w:name="List Table 1 Light Accent 5" w:uiPriority="46"/>
+    <w:lsdException w:name="List Table 2 Accent 5" w:uiPriority="47"/>
+    <w:lsdException w:name="List Table 3 Accent 5" w:uiPriority="48"/>
+    <w:lsdException w:name="List Table 4 Accent 5" w:uiPriority="49"/>
+    <w:lsdException w:name="List Table 5 Dark Accent 5" w:uiPriority="50"/>
+    <w:lsdException w:name="List Table 6 Colorful Accent 5" w:uiPriority="51"/>
+    <w:lsdException w:name="List Table 7 Colorful Accent 5" w:uiPriority="52"/>
+    <w:lsdException w:name="List Table 1 Light Accent 6" w:uiPriority="46"/>
+    <w:lsdException w:name="List Table 2 Accent 6" w:uiPriority="47"/>
+    <w:lsdException w:name="List Table 3 Accent 6" w:uiPriority="48"/>
+    <w:lsdException w:name="List Table 4 Accent 6" w:uiPriority="49"/>
+    <w:lsdException w:name="List Table 5 Dark Accent 6" w:uiPriority="50"/>
+    <w:lsdException w:name="List Table 6 Colorful Accent 6" w:uiPriority="51"/>
+    <w:lsdException w:name="List Table 7 Colorful Accent 6" w:uiPriority="52"/>
   </w:latentStyles>
   <w:style w:type="paragraph" w:default="1" w:styleId="Normal">
     <w:name w:val="Normal"/>
@@ -1160,358 +1411,7 @@
   <w:style w:type="character" w:default="1" w:styleId="DefaultParagraphFont">
     <w:name w:val="Default Paragraph Font"/>
     <w:uiPriority w:val="1"/>
-    <w:unhideWhenUsed/>
-  </w:style>
-  <w:style w:type="table" w:default="1" w:styleId="TableNormal">
-    <w:name w:val="Normal Table"/>
-    <w:uiPriority w:val="99"/>
     <w:semiHidden/>
-    <w:unhideWhenUsed/>
-    <w:tblPr>
-      <w:tblInd w:w="0" w:type="dxa"/>
-      <w:tblCellMar>
-        <w:top w:w="0" w:type="dxa"/>
-        <w:left w:w="108" w:type="dxa"/>
-        <w:bottom w:w="0" w:type="dxa"/>
-        <w:right w:w="108" w:type="dxa"/>
-      </w:tblCellMar>
-    </w:tblPr>
-  </w:style>
-  <w:style w:type="numbering" w:default="1" w:styleId="NoList">
-    <w:name w:val="No List"/>
-    <w:uiPriority w:val="99"/>
-    <w:semiHidden/>
-    <w:unhideWhenUsed/>
-  </w:style>
-  <w:style w:type="character" w:customStyle="1" w:styleId="Heading1Char">
-    <w:name w:val="Heading 1 Char"/>
-    <w:basedOn w:val="DefaultParagraphFont"/>
-    <w:link w:val="Heading1"/>
-    <w:uiPriority w:val="9"/>
-    <w:rsid w:val="00572FAF"/>
-    <w:rPr>
-      <w:rFonts w:asciiTheme="majorHAnsi" w:eastAsiaTheme="majorEastAsia" w:hAnsiTheme="majorHAnsi" w:cstheme="majorBidi"/>
-      <w:b/>
-      <w:bCs/>
-      <w:color w:val="365F91" w:themeColor="accent1" w:themeShade="BF"/>
-      <w:sz w:val="28"/>
-      <w:szCs w:val="28"/>
-    </w:rPr>
-  </w:style>
-  <w:style w:type="character" w:customStyle="1" w:styleId="Heading2Char">
-    <w:name w:val="Heading 2 Char"/>
-    <w:basedOn w:val="DefaultParagraphFont"/>
-    <w:link w:val="Heading2"/>
-    <w:uiPriority w:val="9"/>
-    <w:rsid w:val="00572FAF"/>
-    <w:rPr>
-      <w:rFonts w:asciiTheme="majorHAnsi" w:eastAsiaTheme="majorEastAsia" w:hAnsiTheme="majorHAnsi" w:cstheme="majorBidi"/>
-      <w:b/>
-      <w:bCs/>
-      <w:color w:val="4F81BD" w:themeColor="accent1"/>
-      <w:sz w:val="26"/>
-      <w:szCs w:val="26"/>
-    </w:rPr>
-  </w:style>
-  <w:style w:type="paragraph" w:styleId="BalloonText">
-    <w:name w:val="Balloon Text"/>
-    <w:basedOn w:val="Normal"/>
-    <w:link w:val="BalloonTextChar"/>
-    <w:uiPriority w:val="99"/>
-    <w:semiHidden/>
-    <w:unhideWhenUsed/>
-    <w:rsid w:val="00572FAF"/>
-    <w:pPr>
-      <w:spacing w:after="0" w:line="240" w:lineRule="auto"/>
-    </w:pPr>
-    <w:rPr>
-      <w:rFonts w:ascii="Tahoma" w:hAnsi="Tahoma" w:cs="Tahoma"/>
-      <w:sz w:val="16"/>
-      <w:szCs w:val="16"/>
-    </w:rPr>
-  </w:style>
-  <w:style w:type="character" w:customStyle="1" w:styleId="BalloonTextChar">
-    <w:name w:val="Balloon Text Char"/>
-    <w:basedOn w:val="DefaultParagraphFont"/>
-    <w:link w:val="BalloonText"/>
-    <w:uiPriority w:val="99"/>
-    <w:semiHidden/>
-    <w:rsid w:val="00572FAF"/>
-    <w:rPr>
-      <w:rFonts w:ascii="Tahoma" w:hAnsi="Tahoma" w:cs="Tahoma"/>
-      <w:sz w:val="16"/>
-      <w:szCs w:val="16"/>
-    </w:rPr>
-  </w:style>
-  <w:style w:type="paragraph" w:styleId="Caption">
-    <w:name w:val="caption"/>
-    <w:basedOn w:val="Normal"/>
-    <w:next w:val="Normal"/>
-    <w:uiPriority w:val="35"/>
-    <w:unhideWhenUsed/>
-    <w:qFormat/>
-    <w:rsid w:val="00572FAF"/>
-    <w:pPr>
-      <w:spacing w:line="240" w:lineRule="auto"/>
-    </w:pPr>
-    <w:rPr>
-      <w:b/>
-      <w:bCs/>
-      <w:color w:val="4F81BD" w:themeColor="accent1"/>
-      <w:sz w:val="18"/>
-      <w:szCs w:val="18"/>
-    </w:rPr>
-  </w:style>
-  <w:style w:type="table" w:styleId="TableGrid">
-    <w:name w:val="Table Grid"/>
-    <w:basedOn w:val="TableNormal"/>
-    <w:uiPriority w:val="59"/>
-    <w:rsid w:val="00D55164"/>
-    <w:pPr>
-      <w:spacing w:after="0" w:line="240" w:lineRule="auto"/>
-    </w:pPr>
-    <w:tblPr>
-      <w:tblInd w:w="0" w:type="dxa"/>
-      <w:tblBorders>
-        <w:top w:val="single" w:sz="4" w:space="0" w:color="auto"/>
-        <w:left w:val="single" w:sz="4" w:space="0" w:color="auto"/>
-        <w:bottom w:val="single" w:sz="4" w:space="0" w:color="auto"/>
-        <w:right w:val="single" w:sz="4" w:space="0" w:color="auto"/>
-        <w:insideH w:val="single" w:sz="4" w:space="0" w:color="auto"/>
-        <w:insideV w:val="single" w:sz="4" w:space="0" w:color="auto"/>
-      </w:tblBorders>
-      <w:tblCellMar>
-        <w:top w:w="0" w:type="dxa"/>
-        <w:left w:w="108" w:type="dxa"/>
-        <w:bottom w:w="0" w:type="dxa"/>
-        <w:right w:w="108" w:type="dxa"/>
-      </w:tblCellMar>
-    </w:tblPr>
-  </w:style>
-  <w:style w:type="character" w:styleId="Hyperlink">
-    <w:name w:val="Hyperlink"/>
-    <w:basedOn w:val="DefaultParagraphFont"/>
-    <w:uiPriority w:val="99"/>
-    <w:unhideWhenUsed/>
-    <w:rsid w:val="00E71F45"/>
-    <w:rPr>
-      <w:color w:val="0000FF" w:themeColor="hyperlink"/>
-      <w:u w:val="single"/>
-    </w:rPr>
-  </w:style>
-</w:styles>
-</file>
-
-<file path=word/stylesWithEffects.xml><?xml version="1.0" encoding="utf-8"?>
-<w:styles xmlns:wpc="http://schemas.microsoft.com/office/word/2010/wordprocessingCanvas" xmlns:mc="http://schemas.openxmlformats.org/markup-compatibility/2006" xmlns:o="urn:schemas-microsoft-com:office:office" xmlns:r="http://schemas.openxmlformats.org/officeDocument/2006/relationships" xmlns:m="http://schemas.openxmlformats.org/officeDocument/2006/math" xmlns:v="urn:schemas-microsoft-com:vml" xmlns:wp14="http://schemas.microsoft.com/office/word/2010/wordprocessingDrawing" xmlns:wp="http://schemas.openxmlformats.org/drawingml/2006/wordprocessingDrawing" xmlns:w10="urn:schemas-microsoft-com:office:word" xmlns:w="http://schemas.openxmlformats.org/wordprocessingml/2006/main" xmlns:w14="http://schemas.microsoft.com/office/word/2010/wordml" xmlns:wpg="http://schemas.microsoft.com/office/word/2010/wordprocessingGroup" xmlns:wpi="http://schemas.microsoft.com/office/word/2010/wordprocessingInk" xmlns:wne="http://schemas.microsoft.com/office/word/2006/wordml" xmlns:wps="http://schemas.microsoft.com/office/word/2010/wordprocessingShape" mc:Ignorable="w14 wp14">
-  <w:docDefaults>
-    <w:rPrDefault>
-      <w:rPr>
-        <w:rFonts w:asciiTheme="minorHAnsi" w:eastAsiaTheme="minorHAnsi" w:hAnsiTheme="minorHAnsi" w:cstheme="minorBidi"/>
-        <w:sz w:val="22"/>
-        <w:szCs w:val="22"/>
-        <w:lang w:val="nl-NL" w:eastAsia="en-US" w:bidi="ar-SA"/>
-      </w:rPr>
-    </w:rPrDefault>
-    <w:pPrDefault>
-      <w:pPr>
-        <w:spacing w:after="200" w:line="276" w:lineRule="auto"/>
-      </w:pPr>
-    </w:pPrDefault>
-  </w:docDefaults>
-  <w:latentStyles w:defLockedState="0" w:defUIPriority="99" w:defSemiHidden="1" w:defUnhideWhenUsed="1" w:defQFormat="0" w:count="267">
-    <w:lsdException w:name="Normal" w:semiHidden="0" w:uiPriority="0" w:unhideWhenUsed="0" w:qFormat="1"/>
-    <w:lsdException w:name="heading 1" w:semiHidden="0" w:uiPriority="9" w:unhideWhenUsed="0" w:qFormat="1"/>
-    <w:lsdException w:name="heading 2" w:uiPriority="9" w:qFormat="1"/>
-    <w:lsdException w:name="heading 3" w:uiPriority="9" w:qFormat="1"/>
-    <w:lsdException w:name="heading 4" w:uiPriority="9" w:qFormat="1"/>
-    <w:lsdException w:name="heading 5" w:uiPriority="9" w:qFormat="1"/>
-    <w:lsdException w:name="heading 6" w:uiPriority="9" w:qFormat="1"/>
-    <w:lsdException w:name="heading 7" w:uiPriority="9" w:qFormat="1"/>
-    <w:lsdException w:name="heading 8" w:uiPriority="9" w:qFormat="1"/>
-    <w:lsdException w:name="heading 9" w:uiPriority="9" w:qFormat="1"/>
-    <w:lsdException w:name="toc 1" w:uiPriority="39"/>
-    <w:lsdException w:name="toc 2" w:uiPriority="39"/>
-    <w:lsdException w:name="toc 3" w:uiPriority="39"/>
-    <w:lsdException w:name="toc 4" w:uiPriority="39"/>
-    <w:lsdException w:name="toc 5" w:uiPriority="39"/>
-    <w:lsdException w:name="toc 6" w:uiPriority="39"/>
-    <w:lsdException w:name="toc 7" w:uiPriority="39"/>
-    <w:lsdException w:name="toc 8" w:uiPriority="39"/>
-    <w:lsdException w:name="toc 9" w:uiPriority="39"/>
-    <w:lsdException w:name="caption" w:uiPriority="35" w:qFormat="1"/>
-    <w:lsdException w:name="Title" w:semiHidden="0" w:uiPriority="10" w:unhideWhenUsed="0" w:qFormat="1"/>
-    <w:lsdException w:name="Default Paragraph Font" w:uiPriority="1"/>
-    <w:lsdException w:name="Subtitle" w:semiHidden="0" w:uiPriority="11" w:unhideWhenUsed="0" w:qFormat="1"/>
-    <w:lsdException w:name="Strong" w:semiHidden="0" w:uiPriority="22" w:unhideWhenUsed="0" w:qFormat="1"/>
-    <w:lsdException w:name="Emphasis" w:semiHidden="0" w:uiPriority="20" w:unhideWhenUsed="0" w:qFormat="1"/>
-    <w:lsdException w:name="Table Grid" w:semiHidden="0" w:uiPriority="59" w:unhideWhenUsed="0"/>
-    <w:lsdException w:name="Placeholder Text" w:unhideWhenUsed="0"/>
-    <w:lsdException w:name="No Spacing" w:semiHidden="0" w:uiPriority="1" w:unhideWhenUsed="0" w:qFormat="1"/>
-    <w:lsdException w:name="Light Shading" w:semiHidden="0" w:uiPriority="60" w:unhideWhenUsed="0"/>
-    <w:lsdException w:name="Light List" w:semiHidden="0" w:uiPriority="61" w:unhideWhenUsed="0"/>
-    <w:lsdException w:name="Light Grid" w:semiHidden="0" w:uiPriority="62" w:unhideWhenUsed="0"/>
-    <w:lsdException w:name="Medium Shading 1" w:semiHidden="0" w:uiPriority="63" w:unhideWhenUsed="0"/>
-    <w:lsdException w:name="Medium Shading 2" w:semiHidden="0" w:uiPriority="64" w:unhideWhenUsed="0"/>
-    <w:lsdException w:name="Medium List 1" w:semiHidden="0" w:uiPriority="65" w:unhideWhenUsed="0"/>
-    <w:lsdException w:name="Medium List 2" w:semiHidden="0" w:uiPriority="66" w:unhideWhenUsed="0"/>
-    <w:lsdException w:name="Medium Grid 1" w:semiHidden="0" w:uiPriority="67" w:unhideWhenUsed="0"/>
-    <w:lsdException w:name="Medium Grid 2" w:semiHidden="0" w:uiPriority="68" w:unhideWhenUsed="0"/>
-    <w:lsdException w:name="Medium Grid 3" w:semiHidden="0" w:uiPriority="69" w:unhideWhenUsed="0"/>
-    <w:lsdException w:name="Dark List" w:semiHidden="0" w:uiPriority="70" w:unhideWhenUsed="0"/>
-    <w:lsdException w:name="Colorful Shading" w:semiHidden="0" w:uiPriority="71" w:unhideWhenUsed="0"/>
-    <w:lsdException w:name="Colorful List" w:semiHidden="0" w:uiPriority="72" w:unhideWhenUsed="0"/>
-    <w:lsdException w:name="Colorful Grid" w:semiHidden="0" w:uiPriority="73" w:unhideWhenUsed="0"/>
-    <w:lsdException w:name="Light Shading Accent 1" w:semiHidden="0" w:uiPriority="60" w:unhideWhenUsed="0"/>
-    <w:lsdException w:name="Light List Accent 1" w:semiHidden="0" w:uiPriority="61" w:unhideWhenUsed="0"/>
-    <w:lsdException w:name="Light Grid Accent 1" w:semiHidden="0" w:uiPriority="62" w:unhideWhenUsed="0"/>
-    <w:lsdException w:name="Medium Shading 1 Accent 1" w:semiHidden="0" w:uiPriority="63" w:unhideWhenUsed="0"/>
-    <w:lsdException w:name="Medium Shading 2 Accent 1" w:semiHidden="0" w:uiPriority="64" w:unhideWhenUsed="0"/>
-    <w:lsdException w:name="Medium List 1 Accent 1" w:semiHidden="0" w:uiPriority="65" w:unhideWhenUsed="0"/>
-    <w:lsdException w:name="Revision" w:unhideWhenUsed="0"/>
-    <w:lsdException w:name="List Paragraph" w:semiHidden="0" w:uiPriority="34" w:unhideWhenUsed="0" w:qFormat="1"/>
-    <w:lsdException w:name="Quote" w:semiHidden="0" w:uiPriority="29" w:unhideWhenUsed="0" w:qFormat="1"/>
-    <w:lsdException w:name="Intense Quote" w:semiHidden="0" w:uiPriority="30" w:unhideWhenUsed="0" w:qFormat="1"/>
-    <w:lsdException w:name="Medium List 2 Accent 1" w:semiHidden="0" w:uiPriority="66" w:unhideWhenUsed="0"/>
-    <w:lsdException w:name="Medium Grid 1 Accent 1" w:semiHidden="0" w:uiPriority="67" w:unhideWhenUsed="0"/>
-    <w:lsdException w:name="Medium Grid 2 Accent 1" w:semiHidden="0" w:uiPriority="68" w:unhideWhenUsed="0"/>
-    <w:lsdException w:name="Medium Grid 3 Accent 1" w:semiHidden="0" w:uiPriority="69" w:unhideWhenUsed="0"/>
-    <w:lsdException w:name="Dark List Accent 1" w:semiHidden="0" w:uiPriority="70" w:unhideWhenUsed="0"/>
-    <w:lsdException w:name="Colorful Shading Accent 1" w:semiHidden="0" w:uiPriority="71" w:unhideWhenUsed="0"/>
-    <w:lsdException w:name="Colorful List Accent 1" w:semiHidden="0" w:uiPriority="72" w:unhideWhenUsed="0"/>
-    <w:lsdException w:name="Colorful Grid Accent 1" w:semiHidden="0" w:uiPriority="73" w:unhideWhenUsed="0"/>
-    <w:lsdException w:name="Light Shading Accent 2" w:semiHidden="0" w:uiPriority="60" w:unhideWhenUsed="0"/>
-    <w:lsdException w:name="Light List Accent 2" w:semiHidden="0" w:uiPriority="61" w:unhideWhenUsed="0"/>
-    <w:lsdException w:name="Light Grid Accent 2" w:semiHidden="0" w:uiPriority="62" w:unhideWhenUsed="0"/>
-    <w:lsdException w:name="Medium Shading 1 Accent 2" w:semiHidden="0" w:uiPriority="63" w:unhideWhenUsed="0"/>
-    <w:lsdException w:name="Medium Shading 2 Accent 2" w:semiHidden="0" w:uiPriority="64" w:unhideWhenUsed="0"/>
-    <w:lsdException w:name="Medium List 1 Accent 2" w:semiHidden="0" w:uiPriority="65" w:unhideWhenUsed="0"/>
-    <w:lsdException w:name="Medium List 2 Accent 2" w:semiHidden="0" w:uiPriority="66" w:unhideWhenUsed="0"/>
-    <w:lsdException w:name="Medium Grid 1 Accent 2" w:semiHidden="0" w:uiPriority="67" w:unhideWhenUsed="0"/>
-    <w:lsdException w:name="Medium Grid 2 Accent 2" w:semiHidden="0" w:uiPriority="68" w:unhideWhenUsed="0"/>
-    <w:lsdException w:name="Medium Grid 3 Accent 2" w:semiHidden="0" w:uiPriority="69" w:unhideWhenUsed="0"/>
-    <w:lsdException w:name="Dark List Accent 2" w:semiHidden="0" w:uiPriority="70" w:unhideWhenUsed="0"/>
-    <w:lsdException w:name="Colorful Shading Accent 2" w:semiHidden="0" w:uiPriority="71" w:unhideWhenUsed="0"/>
-    <w:lsdException w:name="Colorful List Accent 2" w:semiHidden="0" w:uiPriority="72" w:unhideWhenUsed="0"/>
-    <w:lsdException w:name="Colorful Grid Accent 2" w:semiHidden="0" w:uiPriority="73" w:unhideWhenUsed="0"/>
-    <w:lsdException w:name="Light Shading Accent 3" w:semiHidden="0" w:uiPriority="60" w:unhideWhenUsed="0"/>
-    <w:lsdException w:name="Light List Accent 3" w:semiHidden="0" w:uiPriority="61" w:unhideWhenUsed="0"/>
-    <w:lsdException w:name="Light Grid Accent 3" w:semiHidden="0" w:uiPriority="62" w:unhideWhenUsed="0"/>
-    <w:lsdException w:name="Medium Shading 1 Accent 3" w:semiHidden="0" w:uiPriority="63" w:unhideWhenUsed="0"/>
-    <w:lsdException w:name="Medium Shading 2 Accent 3" w:semiHidden="0" w:uiPriority="64" w:unhideWhenUsed="0"/>
-    <w:lsdException w:name="Medium List 1 Accent 3" w:semiHidden="0" w:uiPriority="65" w:unhideWhenUsed="0"/>
-    <w:lsdException w:name="Medium List 2 Accent 3" w:semiHidden="0" w:uiPriority="66" w:unhideWhenUsed="0"/>
-    <w:lsdException w:name="Medium Grid 1 Accent 3" w:semiHidden="0" w:uiPriority="67" w:unhideWhenUsed="0"/>
-    <w:lsdException w:name="Medium Grid 2 Accent 3" w:semiHidden="0" w:uiPriority="68" w:unhideWhenUsed="0"/>
-    <w:lsdException w:name="Medium Grid 3 Accent 3" w:semiHidden="0" w:uiPriority="69" w:unhideWhenUsed="0"/>
-    <w:lsdException w:name="Dark List Accent 3" w:semiHidden="0" w:uiPriority="70" w:unhideWhenUsed="0"/>
-    <w:lsdException w:name="Colorful Shading Accent 3" w:semiHidden="0" w:uiPriority="71" w:unhideWhenUsed="0"/>
-    <w:lsdException w:name="Colorful List Accent 3" w:semiHidden="0" w:uiPriority="72" w:unhideWhenUsed="0"/>
-    <w:lsdException w:name="Colorful Grid Accent 3" w:semiHidden="0" w:uiPriority="73" w:unhideWhenUsed="0"/>
-    <w:lsdException w:name="Light Shading Accent 4" w:semiHidden="0" w:uiPriority="60" w:unhideWhenUsed="0"/>
-    <w:lsdException w:name="Light List Accent 4" w:semiHidden="0" w:uiPriority="61" w:unhideWhenUsed="0"/>
-    <w:lsdException w:name="Light Grid Accent 4" w:semiHidden="0" w:uiPriority="62" w:unhideWhenUsed="0"/>
-    <w:lsdException w:name="Medium Shading 1 Accent 4" w:semiHidden="0" w:uiPriority="63" w:unhideWhenUsed="0"/>
-    <w:lsdException w:name="Medium Shading 2 Accent 4" w:semiHidden="0" w:uiPriority="64" w:unhideWhenUsed="0"/>
-    <w:lsdException w:name="Medium List 1 Accent 4" w:semiHidden="0" w:uiPriority="65" w:unhideWhenUsed="0"/>
-    <w:lsdException w:name="Medium List 2 Accent 4" w:semiHidden="0" w:uiPriority="66" w:unhideWhenUsed="0"/>
-    <w:lsdException w:name="Medium Grid 1 Accent 4" w:semiHidden="0" w:uiPriority="67" w:unhideWhenUsed="0"/>
-    <w:lsdException w:name="Medium Grid 2 Accent 4" w:semiHidden="0" w:uiPriority="68" w:unhideWhenUsed="0"/>
-    <w:lsdException w:name="Medium Grid 3 Accent 4" w:semiHidden="0" w:uiPriority="69" w:unhideWhenUsed="0"/>
-    <w:lsdException w:name="Dark List Accent 4" w:semiHidden="0" w:uiPriority="70" w:unhideWhenUsed="0"/>
-    <w:lsdException w:name="Colorful Shading Accent 4" w:semiHidden="0" w:uiPriority="71" w:unhideWhenUsed="0"/>
-    <w:lsdException w:name="Colorful List Accent 4" w:semiHidden="0" w:uiPriority="72" w:unhideWhenUsed="0"/>
-    <w:lsdException w:name="Colorful Grid Accent 4" w:semiHidden="0" w:uiPriority="73" w:unhideWhenUsed="0"/>
-    <w:lsdException w:name="Light Shading Accent 5" w:semiHidden="0" w:uiPriority="60" w:unhideWhenUsed="0"/>
-    <w:lsdException w:name="Light List Accent 5" w:semiHidden="0" w:uiPriority="61" w:unhideWhenUsed="0"/>
-    <w:lsdException w:name="Light Grid Accent 5" w:semiHidden="0" w:uiPriority="62" w:unhideWhenUsed="0"/>
-    <w:lsdException w:name="Medium Shading 1 Accent 5" w:semiHidden="0" w:uiPriority="63" w:unhideWhenUsed="0"/>
-    <w:lsdException w:name="Medium Shading 2 Accent 5" w:semiHidden="0" w:uiPriority="64" w:unhideWhenUsed="0"/>
-    <w:lsdException w:name="Medium List 1 Accent 5" w:semiHidden="0" w:uiPriority="65" w:unhideWhenUsed="0"/>
-    <w:lsdException w:name="Medium List 2 Accent 5" w:semiHidden="0" w:uiPriority="66" w:unhideWhenUsed="0"/>
-    <w:lsdException w:name="Medium Grid 1 Accent 5" w:semiHidden="0" w:uiPriority="67" w:unhideWhenUsed="0"/>
-    <w:lsdException w:name="Medium Grid 2 Accent 5" w:semiHidden="0" w:uiPriority="68" w:unhideWhenUsed="0"/>
-    <w:lsdException w:name="Medium Grid 3 Accent 5" w:semiHidden="0" w:uiPriority="69" w:unhideWhenUsed="0"/>
-    <w:lsdException w:name="Dark List Accent 5" w:semiHidden="0" w:uiPriority="70" w:unhideWhenUsed="0"/>
-    <w:lsdException w:name="Colorful Shading Accent 5" w:semiHidden="0" w:uiPriority="71" w:unhideWhenUsed="0"/>
-    <w:lsdException w:name="Colorful List Accent 5" w:semiHidden="0" w:uiPriority="72" w:unhideWhenUsed="0"/>
-    <w:lsdException w:name="Colorful Grid Accent 5" w:semiHidden="0" w:uiPriority="73" w:unhideWhenUsed="0"/>
-    <w:lsdException w:name="Light Shading Accent 6" w:semiHidden="0" w:uiPriority="60" w:unhideWhenUsed="0"/>
-    <w:lsdException w:name="Light List Accent 6" w:semiHidden="0" w:uiPriority="61" w:unhideWhenUsed="0"/>
-    <w:lsdException w:name="Light Grid Accent 6" w:semiHidden="0" w:uiPriority="62" w:unhideWhenUsed="0"/>
-    <w:lsdException w:name="Medium Shading 1 Accent 6" w:semiHidden="0" w:uiPriority="63" w:unhideWhenUsed="0"/>
-    <w:lsdException w:name="Medium Shading 2 Accent 6" w:semiHidden="0" w:uiPriority="64" w:unhideWhenUsed="0"/>
-    <w:lsdException w:name="Medium List 1 Accent 6" w:semiHidden="0" w:uiPriority="65" w:unhideWhenUsed="0"/>
-    <w:lsdException w:name="Medium List 2 Accent 6" w:semiHidden="0" w:uiPriority="66" w:unhideWhenUsed="0"/>
-    <w:lsdException w:name="Medium Grid 1 Accent 6" w:semiHidden="0" w:uiPriority="67" w:unhideWhenUsed="0"/>
-    <w:lsdException w:name="Medium Grid 2 Accent 6" w:semiHidden="0" w:uiPriority="68" w:unhideWhenUsed="0"/>
-    <w:lsdException w:name="Medium Grid 3 Accent 6" w:semiHidden="0" w:uiPriority="69" w:unhideWhenUsed="0"/>
-    <w:lsdException w:name="Dark List Accent 6" w:semiHidden="0" w:uiPriority="70" w:unhideWhenUsed="0"/>
-    <w:lsdException w:name="Colorful Shading Accent 6" w:semiHidden="0" w:uiPriority="71" w:unhideWhenUsed="0"/>
-    <w:lsdException w:name="Colorful List Accent 6" w:semiHidden="0" w:uiPriority="72" w:unhideWhenUsed="0"/>
-    <w:lsdException w:name="Colorful Grid Accent 6" w:semiHidden="0" w:uiPriority="73" w:unhideWhenUsed="0"/>
-    <w:lsdException w:name="Subtle Emphasis" w:semiHidden="0" w:uiPriority="19" w:unhideWhenUsed="0" w:qFormat="1"/>
-    <w:lsdException w:name="Intense Emphasis" w:semiHidden="0" w:uiPriority="21" w:unhideWhenUsed="0" w:qFormat="1"/>
-    <w:lsdException w:name="Subtle Reference" w:semiHidden="0" w:uiPriority="31" w:unhideWhenUsed="0" w:qFormat="1"/>
-    <w:lsdException w:name="Intense Reference" w:semiHidden="0" w:uiPriority="32" w:unhideWhenUsed="0" w:qFormat="1"/>
-    <w:lsdException w:name="Book Title" w:semiHidden="0" w:uiPriority="33" w:unhideWhenUsed="0" w:qFormat="1"/>
-    <w:lsdException w:name="Bibliography" w:uiPriority="37"/>
-    <w:lsdException w:name="TOC Heading" w:uiPriority="39" w:qFormat="1"/>
-  </w:latentStyles>
-  <w:style w:type="paragraph" w:default="1" w:styleId="Normal">
-    <w:name w:val="Normal"/>
-    <w:qFormat/>
-  </w:style>
-  <w:style w:type="paragraph" w:styleId="Heading1">
-    <w:name w:val="heading 1"/>
-    <w:basedOn w:val="Normal"/>
-    <w:next w:val="Normal"/>
-    <w:link w:val="Heading1Char"/>
-    <w:uiPriority w:val="9"/>
-    <w:qFormat/>
-    <w:rsid w:val="00572FAF"/>
-    <w:pPr>
-      <w:keepNext/>
-      <w:keepLines/>
-      <w:spacing w:before="480" w:after="0"/>
-      <w:outlineLvl w:val="0"/>
-    </w:pPr>
-    <w:rPr>
-      <w:rFonts w:asciiTheme="majorHAnsi" w:eastAsiaTheme="majorEastAsia" w:hAnsiTheme="majorHAnsi" w:cstheme="majorBidi"/>
-      <w:b/>
-      <w:bCs/>
-      <w:color w:val="365F91" w:themeColor="accent1" w:themeShade="BF"/>
-      <w:sz w:val="28"/>
-      <w:szCs w:val="28"/>
-    </w:rPr>
-  </w:style>
-  <w:style w:type="paragraph" w:styleId="Heading2">
-    <w:name w:val="heading 2"/>
-    <w:basedOn w:val="Normal"/>
-    <w:next w:val="Normal"/>
-    <w:link w:val="Heading2Char"/>
-    <w:uiPriority w:val="9"/>
-    <w:unhideWhenUsed/>
-    <w:qFormat/>
-    <w:rsid w:val="00572FAF"/>
-    <w:pPr>
-      <w:keepNext/>
-      <w:keepLines/>
-      <w:spacing w:before="200" w:after="0"/>
-      <w:outlineLvl w:val="1"/>
-    </w:pPr>
-    <w:rPr>
-      <w:rFonts w:asciiTheme="majorHAnsi" w:eastAsiaTheme="majorEastAsia" w:hAnsiTheme="majorHAnsi" w:cstheme="majorBidi"/>
-      <w:b/>
-      <w:bCs/>
-      <w:color w:val="4F81BD" w:themeColor="accent1"/>
-      <w:sz w:val="26"/>
-      <w:szCs w:val="26"/>
-    </w:rPr>
-  </w:style>
-  <w:style w:type="character" w:default="1" w:styleId="DefaultParagraphFont">
-    <w:name w:val="Default Paragraph Font"/>
-    <w:uiPriority w:val="1"/>
     <w:unhideWhenUsed/>
   </w:style>
   <w:style w:type="table" w:default="1" w:styleId="TableNormal">
@@ -1944,7 +1844,7 @@
 </file>
 
 <file path=customXml/itemProps1.xml><?xml version="1.0" encoding="utf-8"?>
-<ds:datastoreItem xmlns:ds="http://schemas.openxmlformats.org/officeDocument/2006/customXml" ds:itemID="{AE4450CD-BFB7-4FB9-A2CF-D13FFFE1649A}">
+<ds:datastoreItem xmlns:ds="http://schemas.openxmlformats.org/officeDocument/2006/customXml" ds:itemID="{B1230EA9-4F51-4C1D-8807-7B4AA89E649F}">
   <ds:schemaRefs>
     <ds:schemaRef ds:uri="http://schemas.openxmlformats.org/officeDocument/2006/bibliography"/>
   </ds:schemaRefs>

</xml_diff>